<commit_message>
Bai tap ngay 5 - ket thuc hoc phan HTML CSS
</commit_message>
<xml_diff>
--- a/Day5_FontAwesome_Thuc_hanh_Bootstrap/Bai_tap_ve_nha/Bai_tap_ve_nha_ngay_5.docx
+++ b/Day5_FontAwesome_Thuc_hanh_Bootstrap/Bai_tap_ve_nha/Bai_tap_ve_nha_ngay_5.docx
@@ -1,6 +1,6 @@
 
 <file path=word/document.xml><?xml version="1.0" encoding="utf-8"?>
-<w:document xmlns:wpc="http://schemas.microsoft.com/office/word/2010/wordprocessingCanvas" xmlns:mc="http://schemas.openxmlformats.org/markup-compatibility/2006" xmlns:o="urn:schemas-microsoft-com:office:office" xmlns:r="http://schemas.openxmlformats.org/officeDocument/2006/relationships" xmlns:m="http://schemas.openxmlformats.org/officeDocument/2006/math" xmlns:v="urn:schemas-microsoft-com:vml" xmlns:wp14="http://schemas.microsoft.com/office/word/2010/wordprocessingDrawing" xmlns:wp="http://schemas.openxmlformats.org/drawingml/2006/wordprocessingDrawing" xmlns:w10="urn:schemas-microsoft-com:office:word" xmlns:w="http://schemas.openxmlformats.org/wordprocessingml/2006/main" xmlns:w14="http://schemas.microsoft.com/office/word/2010/wordml" xmlns:w15="http://schemas.microsoft.com/office/word/2012/wordml" xmlns:wpg="http://schemas.microsoft.com/office/word/2010/wordprocessingGroup" xmlns:wpi="http://schemas.microsoft.com/office/word/2010/wordprocessingInk" xmlns:wne="http://schemas.microsoft.com/office/word/2006/wordml" xmlns:wps="http://schemas.microsoft.com/office/word/2010/wordprocessingShape" mc:Ignorable="w14 w15 wp14">
+<w:document xmlns:wpc="http://schemas.microsoft.com/office/word/2010/wordprocessingCanvas" xmlns:cx="http://schemas.microsoft.com/office/drawing/2014/chartex" xmlns:mc="http://schemas.openxmlformats.org/markup-compatibility/2006" xmlns:o="urn:schemas-microsoft-com:office:office" xmlns:r="http://schemas.openxmlformats.org/officeDocument/2006/relationships" xmlns:m="http://schemas.openxmlformats.org/officeDocument/2006/math" xmlns:v="urn:schemas-microsoft-com:vml" xmlns:wp14="http://schemas.microsoft.com/office/word/2010/wordprocessingDrawing" xmlns:wp="http://schemas.openxmlformats.org/drawingml/2006/wordprocessingDrawing" xmlns:w10="urn:schemas-microsoft-com:office:word" xmlns:w="http://schemas.openxmlformats.org/wordprocessingml/2006/main" xmlns:w14="http://schemas.microsoft.com/office/word/2010/wordml" xmlns:w15="http://schemas.microsoft.com/office/word/2012/wordml" xmlns:w16se="http://schemas.microsoft.com/office/word/2015/wordml/symex" xmlns:wpg="http://schemas.microsoft.com/office/word/2010/wordprocessingGroup" xmlns:wpi="http://schemas.microsoft.com/office/word/2010/wordprocessingInk" xmlns:wne="http://schemas.microsoft.com/office/word/2006/wordml" xmlns:wps="http://schemas.microsoft.com/office/word/2010/wordprocessingShape" mc:Ignorable="w14 w15 w16se wp14">
   <w:body>
     <w:p>
       <w:pPr>
@@ -11,13 +11,23 @@
           <w:szCs w:val="36"/>
         </w:rPr>
       </w:pPr>
+      <w:proofErr w:type="spellStart"/>
       <w:r>
         <w:rPr>
           <w:b/>
           <w:sz w:val="36"/>
           <w:szCs w:val="36"/>
         </w:rPr>
-        <w:t>Chú ý:</w:t>
+        <w:t>Chú</w:t>
+      </w:r>
+      <w:proofErr w:type="spellEnd"/>
+      <w:r>
+        <w:rPr>
+          <w:b/>
+          <w:sz w:val="36"/>
+          <w:szCs w:val="36"/>
+        </w:rPr>
+        <w:t xml:space="preserve"> ý:</w:t>
       </w:r>
     </w:p>
     <w:p>
@@ -32,30 +42,250 @@
           <w:szCs w:val="36"/>
         </w:rPr>
       </w:pPr>
+      <w:proofErr w:type="spellStart"/>
       <w:r>
         <w:rPr>
           <w:b/>
           <w:sz w:val="36"/>
           <w:szCs w:val="36"/>
         </w:rPr>
-        <w:t xml:space="preserve">Có thể </w:t>
-      </w:r>
+        <w:t>Có</w:t>
+      </w:r>
+      <w:proofErr w:type="spellEnd"/>
       <w:r>
         <w:rPr>
           <w:b/>
           <w:sz w:val="36"/>
           <w:szCs w:val="36"/>
         </w:rPr>
-        <w:t>áp</w:t>
-      </w:r>
+        <w:t xml:space="preserve"> </w:t>
+      </w:r>
+      <w:proofErr w:type="spellStart"/>
       <w:r>
         <w:rPr>
           <w:b/>
           <w:sz w:val="36"/>
           <w:szCs w:val="36"/>
         </w:rPr>
-        <w:t xml:space="preserve"> dụng linh hoạt Bootstrap, FontAwesome để hoàn thành bài tập tương ứng</w:t>
-      </w:r>
+        <w:t>thể</w:t>
+      </w:r>
+      <w:proofErr w:type="spellEnd"/>
+      <w:r>
+        <w:rPr>
+          <w:b/>
+          <w:sz w:val="36"/>
+          <w:szCs w:val="36"/>
+        </w:rPr>
+        <w:t xml:space="preserve"> </w:t>
+      </w:r>
+      <w:proofErr w:type="spellStart"/>
+      <w:r>
+        <w:rPr>
+          <w:b/>
+          <w:sz w:val="36"/>
+          <w:szCs w:val="36"/>
+        </w:rPr>
+        <w:t>áp</w:t>
+      </w:r>
+      <w:proofErr w:type="spellEnd"/>
+      <w:r>
+        <w:rPr>
+          <w:b/>
+          <w:sz w:val="36"/>
+          <w:szCs w:val="36"/>
+        </w:rPr>
+        <w:t xml:space="preserve"> </w:t>
+      </w:r>
+      <w:proofErr w:type="spellStart"/>
+      <w:r>
+        <w:rPr>
+          <w:b/>
+          <w:sz w:val="36"/>
+          <w:szCs w:val="36"/>
+        </w:rPr>
+        <w:t>dụng</w:t>
+      </w:r>
+      <w:proofErr w:type="spellEnd"/>
+      <w:r>
+        <w:rPr>
+          <w:b/>
+          <w:sz w:val="36"/>
+          <w:szCs w:val="36"/>
+        </w:rPr>
+        <w:t xml:space="preserve"> </w:t>
+      </w:r>
+      <w:proofErr w:type="spellStart"/>
+      <w:r>
+        <w:rPr>
+          <w:b/>
+          <w:sz w:val="36"/>
+          <w:szCs w:val="36"/>
+        </w:rPr>
+        <w:t>linh</w:t>
+      </w:r>
+      <w:proofErr w:type="spellEnd"/>
+      <w:r>
+        <w:rPr>
+          <w:b/>
+          <w:sz w:val="36"/>
+          <w:szCs w:val="36"/>
+        </w:rPr>
+        <w:t xml:space="preserve"> </w:t>
+      </w:r>
+      <w:proofErr w:type="spellStart"/>
+      <w:r>
+        <w:rPr>
+          <w:b/>
+          <w:sz w:val="36"/>
+          <w:szCs w:val="36"/>
+        </w:rPr>
+        <w:t>hoạt</w:t>
+      </w:r>
+      <w:proofErr w:type="spellEnd"/>
+      <w:r>
+        <w:rPr>
+          <w:b/>
+          <w:sz w:val="36"/>
+          <w:szCs w:val="36"/>
+        </w:rPr>
+        <w:t xml:space="preserve"> Bootstrap, </w:t>
+      </w:r>
+      <w:proofErr w:type="spellStart"/>
+      <w:r>
+        <w:rPr>
+          <w:b/>
+          <w:sz w:val="36"/>
+          <w:szCs w:val="36"/>
+        </w:rPr>
+        <w:t>FontAwesome</w:t>
+      </w:r>
+      <w:proofErr w:type="spellEnd"/>
+      <w:r>
+        <w:rPr>
+          <w:b/>
+          <w:sz w:val="36"/>
+          <w:szCs w:val="36"/>
+        </w:rPr>
+        <w:t xml:space="preserve"> </w:t>
+      </w:r>
+      <w:proofErr w:type="spellStart"/>
+      <w:r>
+        <w:rPr>
+          <w:b/>
+          <w:sz w:val="36"/>
+          <w:szCs w:val="36"/>
+        </w:rPr>
+        <w:t>để</w:t>
+      </w:r>
+      <w:proofErr w:type="spellEnd"/>
+      <w:r>
+        <w:rPr>
+          <w:b/>
+          <w:sz w:val="36"/>
+          <w:szCs w:val="36"/>
+        </w:rPr>
+        <w:t xml:space="preserve"> </w:t>
+      </w:r>
+      <w:proofErr w:type="spellStart"/>
+      <w:r>
+        <w:rPr>
+          <w:b/>
+          <w:sz w:val="36"/>
+          <w:szCs w:val="36"/>
+        </w:rPr>
+        <w:t>hoàn</w:t>
+      </w:r>
+      <w:proofErr w:type="spellEnd"/>
+      <w:r>
+        <w:rPr>
+          <w:b/>
+          <w:sz w:val="36"/>
+          <w:szCs w:val="36"/>
+        </w:rPr>
+        <w:t xml:space="preserve"> </w:t>
+      </w:r>
+      <w:proofErr w:type="spellStart"/>
+      <w:r>
+        <w:rPr>
+          <w:b/>
+          <w:sz w:val="36"/>
+          <w:szCs w:val="36"/>
+        </w:rPr>
+        <w:t>thành</w:t>
+      </w:r>
+      <w:proofErr w:type="spellEnd"/>
+      <w:r>
+        <w:rPr>
+          <w:b/>
+          <w:sz w:val="36"/>
+          <w:szCs w:val="36"/>
+        </w:rPr>
+        <w:t xml:space="preserve"> </w:t>
+      </w:r>
+      <w:proofErr w:type="spellStart"/>
+      <w:r>
+        <w:rPr>
+          <w:b/>
+          <w:sz w:val="36"/>
+          <w:szCs w:val="36"/>
+        </w:rPr>
+        <w:t>bài</w:t>
+      </w:r>
+      <w:proofErr w:type="spellEnd"/>
+      <w:r>
+        <w:rPr>
+          <w:b/>
+          <w:sz w:val="36"/>
+          <w:szCs w:val="36"/>
+        </w:rPr>
+        <w:t xml:space="preserve"> </w:t>
+      </w:r>
+      <w:proofErr w:type="spellStart"/>
+      <w:r>
+        <w:rPr>
+          <w:b/>
+          <w:sz w:val="36"/>
+          <w:szCs w:val="36"/>
+        </w:rPr>
+        <w:t>tập</w:t>
+      </w:r>
+      <w:proofErr w:type="spellEnd"/>
+      <w:r>
+        <w:rPr>
+          <w:b/>
+          <w:sz w:val="36"/>
+          <w:szCs w:val="36"/>
+        </w:rPr>
+        <w:t xml:space="preserve"> </w:t>
+      </w:r>
+      <w:proofErr w:type="spellStart"/>
+      <w:r>
+        <w:rPr>
+          <w:b/>
+          <w:sz w:val="36"/>
+          <w:szCs w:val="36"/>
+        </w:rPr>
+        <w:t>tương</w:t>
+      </w:r>
+      <w:proofErr w:type="spellEnd"/>
+      <w:r>
+        <w:rPr>
+          <w:b/>
+          <w:sz w:val="36"/>
+          <w:szCs w:val="36"/>
+        </w:rPr>
+        <w:t xml:space="preserve"> </w:t>
+      </w:r>
+      <w:proofErr w:type="spellStart"/>
+      <w:r>
+        <w:rPr>
+          <w:b/>
+          <w:sz w:val="36"/>
+          <w:szCs w:val="36"/>
+        </w:rPr>
+        <w:t>ứng</w:t>
+      </w:r>
+      <w:proofErr w:type="spellEnd"/>
     </w:p>
     <w:p>
       <w:pPr>
@@ -69,13 +299,131 @@
           <w:szCs w:val="36"/>
         </w:rPr>
       </w:pPr>
+      <w:proofErr w:type="spellStart"/>
       <w:r>
         <w:rPr>
           <w:b/>
           <w:sz w:val="36"/>
           <w:szCs w:val="36"/>
         </w:rPr>
-        <w:t>Lấy giá trị 576px làm max-width tối đa của mobile</w:t>
+        <w:t>Lấy</w:t>
+      </w:r>
+      <w:proofErr w:type="spellEnd"/>
+      <w:r>
+        <w:rPr>
+          <w:b/>
+          <w:sz w:val="36"/>
+          <w:szCs w:val="36"/>
+        </w:rPr>
+        <w:t xml:space="preserve"> </w:t>
+      </w:r>
+      <w:proofErr w:type="spellStart"/>
+      <w:r>
+        <w:rPr>
+          <w:b/>
+          <w:sz w:val="36"/>
+          <w:szCs w:val="36"/>
+        </w:rPr>
+        <w:t>giá</w:t>
+      </w:r>
+      <w:proofErr w:type="spellEnd"/>
+      <w:r>
+        <w:rPr>
+          <w:b/>
+          <w:sz w:val="36"/>
+          <w:szCs w:val="36"/>
+        </w:rPr>
+        <w:t xml:space="preserve"> </w:t>
+      </w:r>
+      <w:proofErr w:type="spellStart"/>
+      <w:r>
+        <w:rPr>
+          <w:b/>
+          <w:sz w:val="36"/>
+          <w:szCs w:val="36"/>
+        </w:rPr>
+        <w:t>trị</w:t>
+      </w:r>
+      <w:proofErr w:type="spellEnd"/>
+      <w:r>
+        <w:rPr>
+          <w:b/>
+          <w:sz w:val="36"/>
+          <w:szCs w:val="36"/>
+        </w:rPr>
+        <w:t xml:space="preserve"> 576px </w:t>
+      </w:r>
+      <w:proofErr w:type="spellStart"/>
+      <w:r>
+        <w:rPr>
+          <w:b/>
+          <w:sz w:val="36"/>
+          <w:szCs w:val="36"/>
+        </w:rPr>
+        <w:t>làm</w:t>
+      </w:r>
+      <w:proofErr w:type="spellEnd"/>
+      <w:r>
+        <w:rPr>
+          <w:b/>
+          <w:sz w:val="36"/>
+          <w:szCs w:val="36"/>
+        </w:rPr>
+        <w:t xml:space="preserve"> max-width </w:t>
+      </w:r>
+      <w:proofErr w:type="spellStart"/>
+      <w:r>
+        <w:rPr>
+          <w:b/>
+          <w:sz w:val="36"/>
+          <w:szCs w:val="36"/>
+        </w:rPr>
+        <w:t>tối</w:t>
+      </w:r>
+      <w:proofErr w:type="spellEnd"/>
+      <w:r>
+        <w:rPr>
+          <w:b/>
+          <w:sz w:val="36"/>
+          <w:szCs w:val="36"/>
+        </w:rPr>
+        <w:t xml:space="preserve"> </w:t>
+      </w:r>
+      <w:proofErr w:type="spellStart"/>
+      <w:r>
+        <w:rPr>
+          <w:b/>
+          <w:sz w:val="36"/>
+          <w:szCs w:val="36"/>
+        </w:rPr>
+        <w:t>đa</w:t>
+      </w:r>
+      <w:proofErr w:type="spellEnd"/>
+      <w:r>
+        <w:rPr>
+          <w:b/>
+          <w:sz w:val="36"/>
+          <w:szCs w:val="36"/>
+        </w:rPr>
+        <w:t xml:space="preserve"> </w:t>
+      </w:r>
+      <w:proofErr w:type="spellStart"/>
+      <w:r>
+        <w:rPr>
+          <w:b/>
+          <w:sz w:val="36"/>
+          <w:szCs w:val="36"/>
+        </w:rPr>
+        <w:t>cho</w:t>
+      </w:r>
+      <w:proofErr w:type="spellEnd"/>
+      <w:r>
+        <w:rPr>
+          <w:b/>
+          <w:sz w:val="36"/>
+          <w:szCs w:val="36"/>
+        </w:rPr>
+        <w:t xml:space="preserve"> mobile</w:t>
       </w:r>
     </w:p>
     <w:p>
@@ -87,13 +435,31 @@
           <w:szCs w:val="56"/>
         </w:rPr>
       </w:pPr>
+      <w:proofErr w:type="spellStart"/>
       <w:r>
         <w:rPr>
           <w:sz w:val="56"/>
           <w:szCs w:val="56"/>
         </w:rPr>
-        <w:t>Bài tập</w:t>
-      </w:r>
+        <w:t>Bài</w:t>
+      </w:r>
+      <w:proofErr w:type="spellEnd"/>
+      <w:r>
+        <w:rPr>
+          <w:sz w:val="56"/>
+          <w:szCs w:val="56"/>
+        </w:rPr>
+        <w:t xml:space="preserve"> </w:t>
+      </w:r>
+      <w:proofErr w:type="spellStart"/>
+      <w:r>
+        <w:rPr>
+          <w:sz w:val="56"/>
+          <w:szCs w:val="56"/>
+        </w:rPr>
+        <w:t>tập</w:t>
+      </w:r>
+      <w:proofErr w:type="spellEnd"/>
     </w:p>
     <w:p/>
     <w:p>
@@ -113,6 +479,7 @@
           <w:szCs w:val="28"/>
         </w:rPr>
       </w:pPr>
+      <w:proofErr w:type="spellStart"/>
       <w:r>
         <w:rPr>
           <w:sz w:val="28"/>
@@ -125,7 +492,95 @@
           <w:sz w:val="28"/>
           <w:szCs w:val="28"/>
         </w:rPr>
-        <w:t>ng form như hình sau, yêu cầu:</w:t>
+        <w:t>ng</w:t>
+      </w:r>
+      <w:proofErr w:type="spellEnd"/>
+      <w:r>
+        <w:rPr>
+          <w:sz w:val="28"/>
+          <w:szCs w:val="28"/>
+        </w:rPr>
+        <w:t xml:space="preserve"> form </w:t>
+      </w:r>
+      <w:proofErr w:type="spellStart"/>
+      <w:r>
+        <w:rPr>
+          <w:sz w:val="28"/>
+          <w:szCs w:val="28"/>
+        </w:rPr>
+        <w:t>như</w:t>
+      </w:r>
+      <w:proofErr w:type="spellEnd"/>
+      <w:r>
+        <w:rPr>
+          <w:sz w:val="28"/>
+          <w:szCs w:val="28"/>
+        </w:rPr>
+        <w:t xml:space="preserve"> </w:t>
+      </w:r>
+      <w:proofErr w:type="spellStart"/>
+      <w:r>
+        <w:rPr>
+          <w:sz w:val="28"/>
+          <w:szCs w:val="28"/>
+        </w:rPr>
+        <w:t>hình</w:t>
+      </w:r>
+      <w:proofErr w:type="spellEnd"/>
+      <w:r>
+        <w:rPr>
+          <w:sz w:val="28"/>
+          <w:szCs w:val="28"/>
+        </w:rPr>
+        <w:t xml:space="preserve"> </w:t>
+      </w:r>
+      <w:proofErr w:type="spellStart"/>
+      <w:r>
+        <w:rPr>
+          <w:sz w:val="28"/>
+          <w:szCs w:val="28"/>
+        </w:rPr>
+        <w:t>sau</w:t>
+      </w:r>
+      <w:proofErr w:type="spellEnd"/>
+      <w:r>
+        <w:rPr>
+          <w:sz w:val="28"/>
+          <w:szCs w:val="28"/>
+        </w:rPr>
+        <w:t xml:space="preserve">, </w:t>
+      </w:r>
+      <w:proofErr w:type="spellStart"/>
+      <w:r>
+        <w:rPr>
+          <w:sz w:val="28"/>
+          <w:szCs w:val="28"/>
+        </w:rPr>
+        <w:t>yêu</w:t>
+      </w:r>
+      <w:proofErr w:type="spellEnd"/>
+      <w:r>
+        <w:rPr>
+          <w:sz w:val="28"/>
+          <w:szCs w:val="28"/>
+        </w:rPr>
+        <w:t xml:space="preserve"> </w:t>
+      </w:r>
+      <w:proofErr w:type="spellStart"/>
+      <w:r>
+        <w:rPr>
+          <w:sz w:val="28"/>
+          <w:szCs w:val="28"/>
+        </w:rPr>
+        <w:t>cầu</w:t>
+      </w:r>
+      <w:proofErr w:type="spellEnd"/>
+      <w:r>
+        <w:rPr>
+          <w:sz w:val="28"/>
+          <w:szCs w:val="28"/>
+        </w:rPr>
+        <w:t>:</w:t>
       </w:r>
     </w:p>
     <w:p>
@@ -140,12 +595,53 @@
           <w:szCs w:val="28"/>
         </w:rPr>
       </w:pPr>
-      <w:r>
-        <w:rPr>
-          <w:sz w:val="28"/>
-          <w:szCs w:val="28"/>
-        </w:rPr>
-        <w:t>Có thể submit được form</w:t>
+      <w:proofErr w:type="spellStart"/>
+      <w:r>
+        <w:rPr>
+          <w:sz w:val="28"/>
+          <w:szCs w:val="28"/>
+        </w:rPr>
+        <w:t>Có</w:t>
+      </w:r>
+      <w:proofErr w:type="spellEnd"/>
+      <w:r>
+        <w:rPr>
+          <w:sz w:val="28"/>
+          <w:szCs w:val="28"/>
+        </w:rPr>
+        <w:t xml:space="preserve"> </w:t>
+      </w:r>
+      <w:proofErr w:type="spellStart"/>
+      <w:r>
+        <w:rPr>
+          <w:sz w:val="28"/>
+          <w:szCs w:val="28"/>
+        </w:rPr>
+        <w:t>thể</w:t>
+      </w:r>
+      <w:proofErr w:type="spellEnd"/>
+      <w:r>
+        <w:rPr>
+          <w:sz w:val="28"/>
+          <w:szCs w:val="28"/>
+        </w:rPr>
+        <w:t xml:space="preserve"> submit </w:t>
+      </w:r>
+      <w:proofErr w:type="spellStart"/>
+      <w:r>
+        <w:rPr>
+          <w:sz w:val="28"/>
+          <w:szCs w:val="28"/>
+        </w:rPr>
+        <w:t>được</w:t>
+      </w:r>
+      <w:proofErr w:type="spellEnd"/>
+      <w:r>
+        <w:rPr>
+          <w:sz w:val="28"/>
+          <w:szCs w:val="28"/>
+        </w:rPr>
+        <w:t xml:space="preserve"> form</w:t>
       </w:r>
     </w:p>
     <w:p>
@@ -160,12 +656,133 @@
           <w:szCs w:val="28"/>
         </w:rPr>
       </w:pPr>
-      <w:r>
-        <w:rPr>
-          <w:sz w:val="28"/>
-          <w:szCs w:val="28"/>
-        </w:rPr>
-        <w:t>Không cho phép chọn nhiều giá trị của radio button</w:t>
+      <w:proofErr w:type="spellStart"/>
+      <w:r>
+        <w:rPr>
+          <w:sz w:val="28"/>
+          <w:szCs w:val="28"/>
+        </w:rPr>
+        <w:t>Không</w:t>
+      </w:r>
+      <w:proofErr w:type="spellEnd"/>
+      <w:r>
+        <w:rPr>
+          <w:sz w:val="28"/>
+          <w:szCs w:val="28"/>
+        </w:rPr>
+        <w:t xml:space="preserve"> </w:t>
+      </w:r>
+      <w:proofErr w:type="spellStart"/>
+      <w:r>
+        <w:rPr>
+          <w:sz w:val="28"/>
+          <w:szCs w:val="28"/>
+        </w:rPr>
+        <w:t>cho</w:t>
+      </w:r>
+      <w:proofErr w:type="spellEnd"/>
+      <w:r>
+        <w:rPr>
+          <w:sz w:val="28"/>
+          <w:szCs w:val="28"/>
+        </w:rPr>
+        <w:t xml:space="preserve"> </w:t>
+      </w:r>
+      <w:proofErr w:type="spellStart"/>
+      <w:r>
+        <w:rPr>
+          <w:sz w:val="28"/>
+          <w:szCs w:val="28"/>
+        </w:rPr>
+        <w:t>phép</w:t>
+      </w:r>
+      <w:proofErr w:type="spellEnd"/>
+      <w:r>
+        <w:rPr>
+          <w:sz w:val="28"/>
+          <w:szCs w:val="28"/>
+        </w:rPr>
+        <w:t xml:space="preserve"> </w:t>
+      </w:r>
+      <w:proofErr w:type="spellStart"/>
+      <w:r>
+        <w:rPr>
+          <w:sz w:val="28"/>
+          <w:szCs w:val="28"/>
+        </w:rPr>
+        <w:t>chọn</w:t>
+      </w:r>
+      <w:proofErr w:type="spellEnd"/>
+      <w:r>
+        <w:rPr>
+          <w:sz w:val="28"/>
+          <w:szCs w:val="28"/>
+        </w:rPr>
+        <w:t xml:space="preserve"> </w:t>
+      </w:r>
+      <w:proofErr w:type="spellStart"/>
+      <w:r>
+        <w:rPr>
+          <w:sz w:val="28"/>
+          <w:szCs w:val="28"/>
+        </w:rPr>
+        <w:t>nhiều</w:t>
+      </w:r>
+      <w:proofErr w:type="spellEnd"/>
+      <w:r>
+        <w:rPr>
+          <w:sz w:val="28"/>
+          <w:szCs w:val="28"/>
+        </w:rPr>
+        <w:t xml:space="preserve"> </w:t>
+      </w:r>
+      <w:proofErr w:type="spellStart"/>
+      <w:r>
+        <w:rPr>
+          <w:sz w:val="28"/>
+          <w:szCs w:val="28"/>
+        </w:rPr>
+        <w:t>giá</w:t>
+      </w:r>
+      <w:proofErr w:type="spellEnd"/>
+      <w:r>
+        <w:rPr>
+          <w:sz w:val="28"/>
+          <w:szCs w:val="28"/>
+        </w:rPr>
+        <w:t xml:space="preserve"> </w:t>
+      </w:r>
+      <w:proofErr w:type="spellStart"/>
+      <w:r>
+        <w:rPr>
+          <w:sz w:val="28"/>
+          <w:szCs w:val="28"/>
+        </w:rPr>
+        <w:t>trị</w:t>
+      </w:r>
+      <w:proofErr w:type="spellEnd"/>
+      <w:r>
+        <w:rPr>
+          <w:sz w:val="28"/>
+          <w:szCs w:val="28"/>
+        </w:rPr>
+        <w:t xml:space="preserve"> </w:t>
+      </w:r>
+      <w:proofErr w:type="spellStart"/>
+      <w:r>
+        <w:rPr>
+          <w:sz w:val="28"/>
+          <w:szCs w:val="28"/>
+        </w:rPr>
+        <w:t>của</w:t>
+      </w:r>
+      <w:proofErr w:type="spellEnd"/>
+      <w:r>
+        <w:rPr>
+          <w:sz w:val="28"/>
+          <w:szCs w:val="28"/>
+        </w:rPr>
+        <w:t xml:space="preserve"> radio button</w:t>
       </w:r>
     </w:p>
     <w:p>
@@ -187,6 +804,7 @@
         </w:rPr>
         <w:t xml:space="preserve">Responsive </w:t>
       </w:r>
+      <w:proofErr w:type="spellStart"/>
       <w:r>
         <w:rPr>
           <w:sz w:val="28"/>
@@ -194,27 +812,247 @@
         </w:rPr>
         <w:t>được</w:t>
       </w:r>
-      <w:r>
-        <w:rPr>
-          <w:sz w:val="28"/>
-          <w:szCs w:val="28"/>
-        </w:rPr>
-        <w:t xml:space="preserve"> trên mobile (</w:t>
-      </w:r>
-      <w:r>
-        <w:rPr>
-          <w:sz w:val="28"/>
-          <w:szCs w:val="28"/>
-        </w:rPr>
-        <w:t xml:space="preserve">theo </w:t>
-      </w:r>
-      <w:r>
-        <w:rPr>
-          <w:sz w:val="28"/>
-          <w:szCs w:val="28"/>
-        </w:rPr>
-        <w:t>cách nhìn và cảm nhận từ con mắt của bạn sao cho hợp lý</w:t>
-      </w:r>
+      <w:proofErr w:type="spellEnd"/>
+      <w:r>
+        <w:rPr>
+          <w:sz w:val="28"/>
+          <w:szCs w:val="28"/>
+        </w:rPr>
+        <w:t xml:space="preserve"> </w:t>
+      </w:r>
+      <w:proofErr w:type="spellStart"/>
+      <w:r>
+        <w:rPr>
+          <w:sz w:val="28"/>
+          <w:szCs w:val="28"/>
+        </w:rPr>
+        <w:t>trên</w:t>
+      </w:r>
+      <w:proofErr w:type="spellEnd"/>
+      <w:r>
+        <w:rPr>
+          <w:sz w:val="28"/>
+          <w:szCs w:val="28"/>
+        </w:rPr>
+        <w:t xml:space="preserve"> mobile (</w:t>
+      </w:r>
+      <w:proofErr w:type="spellStart"/>
+      <w:r>
+        <w:rPr>
+          <w:sz w:val="28"/>
+          <w:szCs w:val="28"/>
+        </w:rPr>
+        <w:t>theo</w:t>
+      </w:r>
+      <w:proofErr w:type="spellEnd"/>
+      <w:r>
+        <w:rPr>
+          <w:sz w:val="28"/>
+          <w:szCs w:val="28"/>
+        </w:rPr>
+        <w:t xml:space="preserve"> </w:t>
+      </w:r>
+      <w:proofErr w:type="spellStart"/>
+      <w:r>
+        <w:rPr>
+          <w:sz w:val="28"/>
+          <w:szCs w:val="28"/>
+        </w:rPr>
+        <w:t>cách</w:t>
+      </w:r>
+      <w:proofErr w:type="spellEnd"/>
+      <w:r>
+        <w:rPr>
+          <w:sz w:val="28"/>
+          <w:szCs w:val="28"/>
+        </w:rPr>
+        <w:t xml:space="preserve"> </w:t>
+      </w:r>
+      <w:proofErr w:type="spellStart"/>
+      <w:r>
+        <w:rPr>
+          <w:sz w:val="28"/>
+          <w:szCs w:val="28"/>
+        </w:rPr>
+        <w:t>nhìn</w:t>
+      </w:r>
+      <w:proofErr w:type="spellEnd"/>
+      <w:r>
+        <w:rPr>
+          <w:sz w:val="28"/>
+          <w:szCs w:val="28"/>
+        </w:rPr>
+        <w:t xml:space="preserve"> </w:t>
+      </w:r>
+      <w:proofErr w:type="spellStart"/>
+      <w:r>
+        <w:rPr>
+          <w:sz w:val="28"/>
+          <w:szCs w:val="28"/>
+        </w:rPr>
+        <w:t>và</w:t>
+      </w:r>
+      <w:proofErr w:type="spellEnd"/>
+      <w:r>
+        <w:rPr>
+          <w:sz w:val="28"/>
+          <w:szCs w:val="28"/>
+        </w:rPr>
+        <w:t xml:space="preserve"> </w:t>
+      </w:r>
+      <w:proofErr w:type="spellStart"/>
+      <w:r>
+        <w:rPr>
+          <w:sz w:val="28"/>
+          <w:szCs w:val="28"/>
+        </w:rPr>
+        <w:t>cảm</w:t>
+      </w:r>
+      <w:proofErr w:type="spellEnd"/>
+      <w:r>
+        <w:rPr>
+          <w:sz w:val="28"/>
+          <w:szCs w:val="28"/>
+        </w:rPr>
+        <w:t xml:space="preserve"> </w:t>
+      </w:r>
+      <w:proofErr w:type="spellStart"/>
+      <w:r>
+        <w:rPr>
+          <w:sz w:val="28"/>
+          <w:szCs w:val="28"/>
+        </w:rPr>
+        <w:t>nhận</w:t>
+      </w:r>
+      <w:proofErr w:type="spellEnd"/>
+      <w:r>
+        <w:rPr>
+          <w:sz w:val="28"/>
+          <w:szCs w:val="28"/>
+        </w:rPr>
+        <w:t xml:space="preserve"> </w:t>
+      </w:r>
+      <w:proofErr w:type="spellStart"/>
+      <w:r>
+        <w:rPr>
+          <w:sz w:val="28"/>
+          <w:szCs w:val="28"/>
+        </w:rPr>
+        <w:t>từ</w:t>
+      </w:r>
+      <w:proofErr w:type="spellEnd"/>
+      <w:r>
+        <w:rPr>
+          <w:sz w:val="28"/>
+          <w:szCs w:val="28"/>
+        </w:rPr>
+        <w:t xml:space="preserve"> con </w:t>
+      </w:r>
+      <w:proofErr w:type="spellStart"/>
+      <w:r>
+        <w:rPr>
+          <w:sz w:val="28"/>
+          <w:szCs w:val="28"/>
+        </w:rPr>
+        <w:t>mắt</w:t>
+      </w:r>
+      <w:proofErr w:type="spellEnd"/>
+      <w:r>
+        <w:rPr>
+          <w:sz w:val="28"/>
+          <w:szCs w:val="28"/>
+        </w:rPr>
+        <w:t xml:space="preserve"> </w:t>
+      </w:r>
+      <w:proofErr w:type="spellStart"/>
+      <w:r>
+        <w:rPr>
+          <w:sz w:val="28"/>
+          <w:szCs w:val="28"/>
+        </w:rPr>
+        <w:t>của</w:t>
+      </w:r>
+      <w:proofErr w:type="spellEnd"/>
+      <w:r>
+        <w:rPr>
+          <w:sz w:val="28"/>
+          <w:szCs w:val="28"/>
+        </w:rPr>
+        <w:t xml:space="preserve"> </w:t>
+      </w:r>
+      <w:proofErr w:type="spellStart"/>
+      <w:r>
+        <w:rPr>
+          <w:sz w:val="28"/>
+          <w:szCs w:val="28"/>
+        </w:rPr>
+        <w:t>bạn</w:t>
+      </w:r>
+      <w:proofErr w:type="spellEnd"/>
+      <w:r>
+        <w:rPr>
+          <w:sz w:val="28"/>
+          <w:szCs w:val="28"/>
+        </w:rPr>
+        <w:t xml:space="preserve"> </w:t>
+      </w:r>
+      <w:proofErr w:type="spellStart"/>
+      <w:r>
+        <w:rPr>
+          <w:sz w:val="28"/>
+          <w:szCs w:val="28"/>
+        </w:rPr>
+        <w:t>sao</w:t>
+      </w:r>
+      <w:proofErr w:type="spellEnd"/>
+      <w:r>
+        <w:rPr>
+          <w:sz w:val="28"/>
+          <w:szCs w:val="28"/>
+        </w:rPr>
+        <w:t xml:space="preserve"> </w:t>
+      </w:r>
+      <w:proofErr w:type="spellStart"/>
+      <w:r>
+        <w:rPr>
+          <w:sz w:val="28"/>
+          <w:szCs w:val="28"/>
+        </w:rPr>
+        <w:t>cho</w:t>
+      </w:r>
+      <w:proofErr w:type="spellEnd"/>
+      <w:r>
+        <w:rPr>
+          <w:sz w:val="28"/>
+          <w:szCs w:val="28"/>
+        </w:rPr>
+        <w:t xml:space="preserve"> </w:t>
+      </w:r>
+      <w:proofErr w:type="spellStart"/>
+      <w:r>
+        <w:rPr>
+          <w:sz w:val="28"/>
+          <w:szCs w:val="28"/>
+        </w:rPr>
+        <w:t>hợp</w:t>
+      </w:r>
+      <w:proofErr w:type="spellEnd"/>
+      <w:r>
+        <w:rPr>
+          <w:sz w:val="28"/>
+          <w:szCs w:val="28"/>
+        </w:rPr>
+        <w:t xml:space="preserve"> </w:t>
+      </w:r>
+      <w:proofErr w:type="spellStart"/>
+      <w:r>
+        <w:rPr>
+          <w:sz w:val="28"/>
+          <w:szCs w:val="28"/>
+        </w:rPr>
+        <w:t>lý</w:t>
+      </w:r>
+      <w:proofErr w:type="spellEnd"/>
       <w:r>
         <w:rPr>
           <w:sz w:val="28"/>
@@ -309,12 +1147,101 @@
           <w:szCs w:val="28"/>
         </w:rPr>
       </w:pPr>
-      <w:r>
-        <w:rPr>
-          <w:sz w:val="28"/>
-          <w:szCs w:val="28"/>
-        </w:rPr>
-        <w:t>Dựng giao diện như ảnh sau:</w:t>
+      <w:proofErr w:type="spellStart"/>
+      <w:r>
+        <w:rPr>
+          <w:sz w:val="28"/>
+          <w:szCs w:val="28"/>
+        </w:rPr>
+        <w:t>Dựng</w:t>
+      </w:r>
+      <w:proofErr w:type="spellEnd"/>
+      <w:r>
+        <w:rPr>
+          <w:sz w:val="28"/>
+          <w:szCs w:val="28"/>
+        </w:rPr>
+        <w:t xml:space="preserve"> </w:t>
+      </w:r>
+      <w:proofErr w:type="spellStart"/>
+      <w:r>
+        <w:rPr>
+          <w:sz w:val="28"/>
+          <w:szCs w:val="28"/>
+        </w:rPr>
+        <w:t>giao</w:t>
+      </w:r>
+      <w:proofErr w:type="spellEnd"/>
+      <w:r>
+        <w:rPr>
+          <w:sz w:val="28"/>
+          <w:szCs w:val="28"/>
+        </w:rPr>
+        <w:t xml:space="preserve"> </w:t>
+      </w:r>
+      <w:proofErr w:type="spellStart"/>
+      <w:r>
+        <w:rPr>
+          <w:sz w:val="28"/>
+          <w:szCs w:val="28"/>
+        </w:rPr>
+        <w:t>diện</w:t>
+      </w:r>
+      <w:proofErr w:type="spellEnd"/>
+      <w:r>
+        <w:rPr>
+          <w:sz w:val="28"/>
+          <w:szCs w:val="28"/>
+        </w:rPr>
+        <w:t xml:space="preserve"> </w:t>
+      </w:r>
+      <w:proofErr w:type="spellStart"/>
+      <w:r>
+        <w:rPr>
+          <w:sz w:val="28"/>
+          <w:szCs w:val="28"/>
+        </w:rPr>
+        <w:t>như</w:t>
+      </w:r>
+      <w:proofErr w:type="spellEnd"/>
+      <w:r>
+        <w:rPr>
+          <w:sz w:val="28"/>
+          <w:szCs w:val="28"/>
+        </w:rPr>
+        <w:t xml:space="preserve"> </w:t>
+      </w:r>
+      <w:proofErr w:type="spellStart"/>
+      <w:r>
+        <w:rPr>
+          <w:sz w:val="28"/>
+          <w:szCs w:val="28"/>
+        </w:rPr>
+        <w:t>ảnh</w:t>
+      </w:r>
+      <w:proofErr w:type="spellEnd"/>
+      <w:r>
+        <w:rPr>
+          <w:sz w:val="28"/>
+          <w:szCs w:val="28"/>
+        </w:rPr>
+        <w:t xml:space="preserve"> </w:t>
+      </w:r>
+      <w:proofErr w:type="spellStart"/>
+      <w:r>
+        <w:rPr>
+          <w:sz w:val="28"/>
+          <w:szCs w:val="28"/>
+        </w:rPr>
+        <w:t>sau</w:t>
+      </w:r>
+      <w:proofErr w:type="spellEnd"/>
+      <w:r>
+        <w:rPr>
+          <w:sz w:val="28"/>
+          <w:szCs w:val="28"/>
+        </w:rPr>
+        <w:t>:</w:t>
       </w:r>
     </w:p>
     <w:p>
@@ -326,6 +1253,8 @@
           <w:szCs w:val="28"/>
         </w:rPr>
       </w:pPr>
+      <w:bookmarkStart w:id="0" w:name="_GoBack"/>
+      <w:bookmarkEnd w:id="0"/>
     </w:p>
     <w:p>
       <w:pPr>
@@ -393,6 +1322,15 @@
     </w:p>
     <w:p>
       <w:pPr>
+        <w:ind w:left="720"/>
+        <w:rPr>
+          <w:sz w:val="28"/>
+          <w:szCs w:val="28"/>
+        </w:rPr>
+      </w:pPr>
+    </w:p>
+    <w:p>
+      <w:pPr>
         <w:pStyle w:val="ListParagraph"/>
         <w:numPr>
           <w:ilvl w:val="0"/>
@@ -403,12 +1341,117 @@
           <w:szCs w:val="28"/>
         </w:rPr>
       </w:pPr>
-      <w:r>
-        <w:rPr>
-          <w:sz w:val="28"/>
-          <w:szCs w:val="28"/>
-        </w:rPr>
-        <w:t>Dựng giao diện như hình sau, yêu cầu:</w:t>
+      <w:proofErr w:type="spellStart"/>
+      <w:r>
+        <w:rPr>
+          <w:sz w:val="28"/>
+          <w:szCs w:val="28"/>
+        </w:rPr>
+        <w:t>Xây</w:t>
+      </w:r>
+      <w:proofErr w:type="spellEnd"/>
+      <w:r>
+        <w:rPr>
+          <w:sz w:val="28"/>
+          <w:szCs w:val="28"/>
+        </w:rPr>
+        <w:t xml:space="preserve"> </w:t>
+      </w:r>
+      <w:proofErr w:type="spellStart"/>
+      <w:r>
+        <w:rPr>
+          <w:sz w:val="28"/>
+          <w:szCs w:val="28"/>
+        </w:rPr>
+        <w:t>dựng</w:t>
+      </w:r>
+      <w:proofErr w:type="spellEnd"/>
+      <w:r>
+        <w:rPr>
+          <w:sz w:val="28"/>
+          <w:szCs w:val="28"/>
+        </w:rPr>
+        <w:t xml:space="preserve"> form </w:t>
+      </w:r>
+      <w:proofErr w:type="spellStart"/>
+      <w:r>
+        <w:rPr>
+          <w:sz w:val="28"/>
+          <w:szCs w:val="28"/>
+        </w:rPr>
+        <w:t>như</w:t>
+      </w:r>
+      <w:proofErr w:type="spellEnd"/>
+      <w:r>
+        <w:rPr>
+          <w:sz w:val="28"/>
+          <w:szCs w:val="28"/>
+        </w:rPr>
+        <w:t xml:space="preserve"> </w:t>
+      </w:r>
+      <w:proofErr w:type="spellStart"/>
+      <w:r>
+        <w:rPr>
+          <w:sz w:val="28"/>
+          <w:szCs w:val="28"/>
+        </w:rPr>
+        <w:t>hình</w:t>
+      </w:r>
+      <w:proofErr w:type="spellEnd"/>
+      <w:r>
+        <w:rPr>
+          <w:sz w:val="28"/>
+          <w:szCs w:val="28"/>
+        </w:rPr>
+        <w:t xml:space="preserve"> </w:t>
+      </w:r>
+      <w:proofErr w:type="spellStart"/>
+      <w:r>
+        <w:rPr>
+          <w:sz w:val="28"/>
+          <w:szCs w:val="28"/>
+        </w:rPr>
+        <w:t>sau</w:t>
+      </w:r>
+      <w:proofErr w:type="spellEnd"/>
+      <w:r>
+        <w:rPr>
+          <w:sz w:val="28"/>
+          <w:szCs w:val="28"/>
+        </w:rPr>
+        <w:t xml:space="preserve">, </w:t>
+      </w:r>
+      <w:proofErr w:type="spellStart"/>
+      <w:r>
+        <w:rPr>
+          <w:sz w:val="28"/>
+          <w:szCs w:val="28"/>
+        </w:rPr>
+        <w:t>yêu</w:t>
+      </w:r>
+      <w:proofErr w:type="spellEnd"/>
+      <w:r>
+        <w:rPr>
+          <w:sz w:val="28"/>
+          <w:szCs w:val="28"/>
+        </w:rPr>
+        <w:t xml:space="preserve"> </w:t>
+      </w:r>
+      <w:proofErr w:type="spellStart"/>
+      <w:r>
+        <w:rPr>
+          <w:sz w:val="28"/>
+          <w:szCs w:val="28"/>
+        </w:rPr>
+        <w:t>cầu</w:t>
+      </w:r>
+      <w:proofErr w:type="spellEnd"/>
+      <w:r>
+        <w:rPr>
+          <w:sz w:val="28"/>
+          <w:szCs w:val="28"/>
+        </w:rPr>
+        <w:t>:</w:t>
       </w:r>
     </w:p>
     <w:p>
@@ -416,48 +1459,1474 @@
         <w:pStyle w:val="ListParagraph"/>
         <w:numPr>
           <w:ilvl w:val="0"/>
-          <w:numId w:val="18"/>
+          <w:numId w:val="20"/>
         </w:numPr>
         <w:rPr>
           <w:sz w:val="28"/>
           <w:szCs w:val="28"/>
         </w:rPr>
       </w:pPr>
-      <w:r>
-        <w:rPr>
-          <w:sz w:val="28"/>
-          <w:szCs w:val="28"/>
-        </w:rPr>
-        <w:t>R</w:t>
-      </w:r>
-      <w:r>
-        <w:rPr>
-          <w:sz w:val="28"/>
-          <w:szCs w:val="28"/>
-        </w:rPr>
-        <w:t xml:space="preserve">esponsive </w:t>
-      </w:r>
-      <w:r>
-        <w:rPr>
-          <w:sz w:val="28"/>
-          <w:szCs w:val="28"/>
-        </w:rPr>
-        <w:t xml:space="preserve">được </w:t>
-      </w:r>
-      <w:r>
-        <w:rPr>
-          <w:sz w:val="28"/>
-          <w:szCs w:val="28"/>
-        </w:rPr>
-        <w:t xml:space="preserve">trên mobile (theo </w:t>
-      </w:r>
-      <w:r>
-        <w:rPr>
-          <w:sz w:val="28"/>
-          <w:szCs w:val="28"/>
-        </w:rPr>
-        <w:t>cách nhìn và cảm nhận từ con mắt của bạn sao cho hợp lý</w:t>
-      </w:r>
+      <w:proofErr w:type="spellStart"/>
+      <w:r>
+        <w:rPr>
+          <w:sz w:val="28"/>
+          <w:szCs w:val="28"/>
+        </w:rPr>
+        <w:t>Các</w:t>
+      </w:r>
+      <w:proofErr w:type="spellEnd"/>
+      <w:r>
+        <w:rPr>
+          <w:sz w:val="28"/>
+          <w:szCs w:val="28"/>
+        </w:rPr>
+        <w:t xml:space="preserve"> text blue, light, 8, Exercise </w:t>
+      </w:r>
+      <w:proofErr w:type="spellStart"/>
+      <w:r>
+        <w:rPr>
+          <w:sz w:val="28"/>
+          <w:szCs w:val="28"/>
+        </w:rPr>
+        <w:t>thuộc</w:t>
+      </w:r>
+      <w:proofErr w:type="spellEnd"/>
+      <w:r>
+        <w:rPr>
+          <w:sz w:val="28"/>
+          <w:szCs w:val="28"/>
+        </w:rPr>
+        <w:t xml:space="preserve"> </w:t>
+      </w:r>
+      <w:proofErr w:type="spellStart"/>
+      <w:r>
+        <w:rPr>
+          <w:sz w:val="28"/>
+          <w:szCs w:val="28"/>
+        </w:rPr>
+        <w:t>về</w:t>
+      </w:r>
+      <w:proofErr w:type="spellEnd"/>
+      <w:r>
+        <w:rPr>
+          <w:sz w:val="28"/>
+          <w:szCs w:val="28"/>
+        </w:rPr>
+        <w:t xml:space="preserve"> </w:t>
+      </w:r>
+      <w:proofErr w:type="spellStart"/>
+      <w:r>
+        <w:rPr>
+          <w:sz w:val="28"/>
+          <w:szCs w:val="28"/>
+        </w:rPr>
+        <w:t>các</w:t>
+      </w:r>
+      <w:proofErr w:type="spellEnd"/>
+      <w:r>
+        <w:rPr>
+          <w:sz w:val="28"/>
+          <w:szCs w:val="28"/>
+        </w:rPr>
+        <w:t xml:space="preserve"> input </w:t>
+      </w:r>
+      <w:proofErr w:type="spellStart"/>
+      <w:r>
+        <w:rPr>
+          <w:sz w:val="28"/>
+          <w:szCs w:val="28"/>
+        </w:rPr>
+        <w:t>của</w:t>
+      </w:r>
+      <w:proofErr w:type="spellEnd"/>
+      <w:r>
+        <w:rPr>
+          <w:sz w:val="28"/>
+          <w:szCs w:val="28"/>
+        </w:rPr>
+        <w:t xml:space="preserve"> form</w:t>
+      </w:r>
+    </w:p>
+    <w:p>
+      <w:pPr>
+        <w:pStyle w:val="ListParagraph"/>
+        <w:ind w:left="1080"/>
+        <w:rPr>
+          <w:sz w:val="28"/>
+          <w:szCs w:val="28"/>
+        </w:rPr>
+      </w:pPr>
+      <w:r>
+        <w:rPr>
+          <w:noProof/>
+          <w:sz w:val="28"/>
+          <w:szCs w:val="28"/>
+        </w:rPr>
+        <w:lastRenderedPageBreak/>
+        <w:drawing>
+          <wp:inline distT="0" distB="0" distL="0" distR="0">
+            <wp:extent cx="5943600" cy="3120390"/>
+            <wp:effectExtent l="0" t="0" r="0" b="3810"/>
+            <wp:docPr id="1" name="Picture 1" descr="C:\Users\nvmanh\Desktop\bt3.png"/>
+            <wp:cNvGraphicFramePr>
+              <a:graphicFrameLocks xmlns:a="http://schemas.openxmlformats.org/drawingml/2006/main" noChangeAspect="1"/>
+            </wp:cNvGraphicFramePr>
+            <a:graphic xmlns:a="http://schemas.openxmlformats.org/drawingml/2006/main">
+              <a:graphicData uri="http://schemas.openxmlformats.org/drawingml/2006/picture">
+                <pic:pic xmlns:pic="http://schemas.openxmlformats.org/drawingml/2006/picture">
+                  <pic:nvPicPr>
+                    <pic:cNvPr id="0" name="Picture 1" descr="C:\Users\nvmanh\Desktop\bt3.png"/>
+                    <pic:cNvPicPr>
+                      <a:picLocks noChangeAspect="1" noChangeArrowheads="1"/>
+                    </pic:cNvPicPr>
+                  </pic:nvPicPr>
+                  <pic:blipFill>
+                    <a:blip r:embed="rId7">
+                      <a:extLst>
+                        <a:ext uri="{28A0092B-C50C-407E-A947-70E740481C1C}">
+                          <a14:useLocalDpi xmlns:a14="http://schemas.microsoft.com/office/drawing/2010/main" val="0"/>
+                        </a:ext>
+                      </a:extLst>
+                    </a:blip>
+                    <a:srcRect/>
+                    <a:stretch>
+                      <a:fillRect/>
+                    </a:stretch>
+                  </pic:blipFill>
+                  <pic:spPr bwMode="auto">
+                    <a:xfrm>
+                      <a:off x="0" y="0"/>
+                      <a:ext cx="5943600" cy="3120390"/>
+                    </a:xfrm>
+                    <a:prstGeom prst="rect">
+                      <a:avLst/>
+                    </a:prstGeom>
+                    <a:noFill/>
+                    <a:ln>
+                      <a:noFill/>
+                    </a:ln>
+                  </pic:spPr>
+                </pic:pic>
+              </a:graphicData>
+            </a:graphic>
+          </wp:inline>
+        </w:drawing>
+      </w:r>
+    </w:p>
+    <w:p>
+      <w:pPr>
+        <w:pStyle w:val="ListParagraph"/>
+        <w:numPr>
+          <w:ilvl w:val="0"/>
+          <w:numId w:val="17"/>
+        </w:numPr>
+        <w:rPr>
+          <w:sz w:val="28"/>
+          <w:szCs w:val="28"/>
+        </w:rPr>
+      </w:pPr>
+      <w:proofErr w:type="spellStart"/>
+      <w:r>
+        <w:rPr>
+          <w:sz w:val="28"/>
+          <w:szCs w:val="28"/>
+        </w:rPr>
+        <w:t>Xây</w:t>
+      </w:r>
+      <w:proofErr w:type="spellEnd"/>
+      <w:r>
+        <w:rPr>
+          <w:sz w:val="28"/>
+          <w:szCs w:val="28"/>
+        </w:rPr>
+        <w:t xml:space="preserve"> </w:t>
+      </w:r>
+      <w:proofErr w:type="spellStart"/>
+      <w:r>
+        <w:rPr>
+          <w:sz w:val="28"/>
+          <w:szCs w:val="28"/>
+        </w:rPr>
+        <w:t>dự</w:t>
+      </w:r>
+      <w:r>
+        <w:rPr>
+          <w:sz w:val="28"/>
+          <w:szCs w:val="28"/>
+        </w:rPr>
+        <w:t>ng</w:t>
+      </w:r>
+      <w:proofErr w:type="spellEnd"/>
+      <w:r>
+        <w:rPr>
+          <w:sz w:val="28"/>
+          <w:szCs w:val="28"/>
+        </w:rPr>
+        <w:t xml:space="preserve"> form login </w:t>
+      </w:r>
+      <w:proofErr w:type="spellStart"/>
+      <w:r>
+        <w:rPr>
+          <w:sz w:val="28"/>
+          <w:szCs w:val="28"/>
+        </w:rPr>
+        <w:t>như</w:t>
+      </w:r>
+      <w:proofErr w:type="spellEnd"/>
+      <w:r>
+        <w:rPr>
+          <w:sz w:val="28"/>
+          <w:szCs w:val="28"/>
+        </w:rPr>
+        <w:t xml:space="preserve"> </w:t>
+      </w:r>
+      <w:proofErr w:type="spellStart"/>
+      <w:r>
+        <w:rPr>
+          <w:sz w:val="28"/>
+          <w:szCs w:val="28"/>
+        </w:rPr>
+        <w:t>hình</w:t>
+      </w:r>
+      <w:proofErr w:type="spellEnd"/>
+      <w:r>
+        <w:rPr>
+          <w:sz w:val="28"/>
+          <w:szCs w:val="28"/>
+        </w:rPr>
+        <w:t xml:space="preserve"> </w:t>
+      </w:r>
+      <w:proofErr w:type="spellStart"/>
+      <w:r>
+        <w:rPr>
+          <w:sz w:val="28"/>
+          <w:szCs w:val="28"/>
+        </w:rPr>
+        <w:t>sau</w:t>
+      </w:r>
+      <w:proofErr w:type="spellEnd"/>
+      <w:r>
+        <w:rPr>
+          <w:sz w:val="28"/>
+          <w:szCs w:val="28"/>
+        </w:rPr>
+        <w:t xml:space="preserve">, </w:t>
+      </w:r>
+      <w:proofErr w:type="spellStart"/>
+      <w:r>
+        <w:rPr>
+          <w:sz w:val="28"/>
+          <w:szCs w:val="28"/>
+        </w:rPr>
+        <w:t>yêu</w:t>
+      </w:r>
+      <w:proofErr w:type="spellEnd"/>
+      <w:r>
+        <w:rPr>
+          <w:sz w:val="28"/>
+          <w:szCs w:val="28"/>
+        </w:rPr>
+        <w:t xml:space="preserve"> </w:t>
+      </w:r>
+      <w:proofErr w:type="spellStart"/>
+      <w:r>
+        <w:rPr>
+          <w:sz w:val="28"/>
+          <w:szCs w:val="28"/>
+        </w:rPr>
+        <w:t>cầu</w:t>
+      </w:r>
+      <w:proofErr w:type="spellEnd"/>
+      <w:r>
+        <w:rPr>
+          <w:sz w:val="28"/>
+          <w:szCs w:val="28"/>
+        </w:rPr>
+        <w:t>:</w:t>
+      </w:r>
+    </w:p>
+    <w:p>
+      <w:pPr>
+        <w:pStyle w:val="ListParagraph"/>
+        <w:numPr>
+          <w:ilvl w:val="0"/>
+          <w:numId w:val="20"/>
+        </w:numPr>
+        <w:rPr>
+          <w:sz w:val="28"/>
+          <w:szCs w:val="28"/>
+        </w:rPr>
+      </w:pPr>
+      <w:proofErr w:type="spellStart"/>
+      <w:r>
+        <w:rPr>
+          <w:sz w:val="28"/>
+          <w:szCs w:val="28"/>
+        </w:rPr>
+        <w:t>Phải</w:t>
+      </w:r>
+      <w:proofErr w:type="spellEnd"/>
+      <w:r>
+        <w:rPr>
+          <w:sz w:val="28"/>
+          <w:szCs w:val="28"/>
+        </w:rPr>
+        <w:t xml:space="preserve"> submit </w:t>
+      </w:r>
+      <w:proofErr w:type="spellStart"/>
+      <w:r>
+        <w:rPr>
+          <w:sz w:val="28"/>
+          <w:szCs w:val="28"/>
+        </w:rPr>
+        <w:t>được</w:t>
+      </w:r>
+      <w:proofErr w:type="spellEnd"/>
+      <w:r>
+        <w:rPr>
+          <w:sz w:val="28"/>
+          <w:szCs w:val="28"/>
+        </w:rPr>
+        <w:t xml:space="preserve"> form</w:t>
+      </w:r>
+    </w:p>
+    <w:p>
+      <w:pPr>
+        <w:pStyle w:val="ListParagraph"/>
+        <w:numPr>
+          <w:ilvl w:val="0"/>
+          <w:numId w:val="20"/>
+        </w:numPr>
+        <w:rPr>
+          <w:sz w:val="28"/>
+          <w:szCs w:val="28"/>
+        </w:rPr>
+      </w:pPr>
+      <w:r>
+        <w:rPr>
+          <w:sz w:val="28"/>
+          <w:szCs w:val="28"/>
+        </w:rPr>
+        <w:t xml:space="preserve">Form </w:t>
+      </w:r>
+      <w:proofErr w:type="spellStart"/>
+      <w:r>
+        <w:rPr>
+          <w:sz w:val="28"/>
+          <w:szCs w:val="28"/>
+        </w:rPr>
+        <w:t>phải</w:t>
+      </w:r>
+      <w:proofErr w:type="spellEnd"/>
+      <w:r>
+        <w:rPr>
+          <w:sz w:val="28"/>
+          <w:szCs w:val="28"/>
+        </w:rPr>
+        <w:t xml:space="preserve"> </w:t>
+      </w:r>
+      <w:proofErr w:type="spellStart"/>
+      <w:r>
+        <w:rPr>
+          <w:sz w:val="28"/>
+          <w:szCs w:val="28"/>
+        </w:rPr>
+        <w:t>có</w:t>
+      </w:r>
+      <w:proofErr w:type="spellEnd"/>
+      <w:r>
+        <w:rPr>
+          <w:sz w:val="28"/>
+          <w:szCs w:val="28"/>
+        </w:rPr>
+        <w:t xml:space="preserve"> </w:t>
+      </w:r>
+      <w:proofErr w:type="spellStart"/>
+      <w:r>
+        <w:rPr>
+          <w:sz w:val="28"/>
+          <w:szCs w:val="28"/>
+        </w:rPr>
+        <w:t>tính</w:t>
+      </w:r>
+      <w:proofErr w:type="spellEnd"/>
+      <w:r>
+        <w:rPr>
+          <w:sz w:val="28"/>
+          <w:szCs w:val="28"/>
+        </w:rPr>
+        <w:t xml:space="preserve"> responsive</w:t>
+      </w:r>
+      <w:r>
+        <w:rPr>
+          <w:sz w:val="28"/>
+          <w:szCs w:val="28"/>
+        </w:rPr>
+        <w:t xml:space="preserve"> </w:t>
+      </w:r>
+      <w:proofErr w:type="spellStart"/>
+      <w:r>
+        <w:rPr>
+          <w:sz w:val="28"/>
+          <w:szCs w:val="28"/>
+        </w:rPr>
+        <w:t>trên</w:t>
+      </w:r>
+      <w:proofErr w:type="spellEnd"/>
+      <w:r>
+        <w:rPr>
+          <w:sz w:val="28"/>
+          <w:szCs w:val="28"/>
+        </w:rPr>
+        <w:t xml:space="preserve"> mobile</w:t>
+      </w:r>
+    </w:p>
+    <w:p>
+      <w:pPr>
+        <w:ind w:left="720"/>
+        <w:rPr>
+          <w:sz w:val="28"/>
+          <w:szCs w:val="28"/>
+        </w:rPr>
+      </w:pPr>
+    </w:p>
+    <w:p>
+      <w:pPr>
+        <w:rPr>
+          <w:sz w:val="28"/>
+          <w:szCs w:val="28"/>
+        </w:rPr>
+      </w:pPr>
+    </w:p>
+    <w:p>
+      <w:pPr>
+        <w:pStyle w:val="ListParagraph"/>
+        <w:ind w:left="1080"/>
+        <w:rPr>
+          <w:sz w:val="28"/>
+          <w:szCs w:val="28"/>
+        </w:rPr>
+      </w:pPr>
+      <w:r>
+        <w:rPr>
+          <w:noProof/>
+          <w:sz w:val="28"/>
+          <w:szCs w:val="28"/>
+        </w:rPr>
+        <w:drawing>
+          <wp:inline distT="0" distB="0" distL="0" distR="0">
+            <wp:extent cx="5943600" cy="2583222"/>
+            <wp:effectExtent l="0" t="0" r="0" b="7620"/>
+            <wp:docPr id="3" name="Picture 3" descr="C:\Users\nvmanh\Desktop\bt4.png"/>
+            <wp:cNvGraphicFramePr>
+              <a:graphicFrameLocks xmlns:a="http://schemas.openxmlformats.org/drawingml/2006/main" noChangeAspect="1"/>
+            </wp:cNvGraphicFramePr>
+            <a:graphic xmlns:a="http://schemas.openxmlformats.org/drawingml/2006/main">
+              <a:graphicData uri="http://schemas.openxmlformats.org/drawingml/2006/picture">
+                <pic:pic xmlns:pic="http://schemas.openxmlformats.org/drawingml/2006/picture">
+                  <pic:nvPicPr>
+                    <pic:cNvPr id="0" name="Picture 2" descr="C:\Users\nvmanh\Desktop\bt4.png"/>
+                    <pic:cNvPicPr>
+                      <a:picLocks noChangeAspect="1" noChangeArrowheads="1"/>
+                    </pic:cNvPicPr>
+                  </pic:nvPicPr>
+                  <pic:blipFill>
+                    <a:blip r:embed="rId8">
+                      <a:extLst>
+                        <a:ext uri="{28A0092B-C50C-407E-A947-70E740481C1C}">
+                          <a14:useLocalDpi xmlns:a14="http://schemas.microsoft.com/office/drawing/2010/main" val="0"/>
+                        </a:ext>
+                      </a:extLst>
+                    </a:blip>
+                    <a:srcRect/>
+                    <a:stretch>
+                      <a:fillRect/>
+                    </a:stretch>
+                  </pic:blipFill>
+                  <pic:spPr bwMode="auto">
+                    <a:xfrm>
+                      <a:off x="0" y="0"/>
+                      <a:ext cx="5943600" cy="2583222"/>
+                    </a:xfrm>
+                    <a:prstGeom prst="rect">
+                      <a:avLst/>
+                    </a:prstGeom>
+                    <a:noFill/>
+                    <a:ln>
+                      <a:noFill/>
+                    </a:ln>
+                  </pic:spPr>
+                </pic:pic>
+              </a:graphicData>
+            </a:graphic>
+          </wp:inline>
+        </w:drawing>
+      </w:r>
+    </w:p>
+    <w:p>
+      <w:pPr>
+        <w:pStyle w:val="ListParagraph"/>
+        <w:ind w:left="1080"/>
+        <w:rPr>
+          <w:sz w:val="28"/>
+          <w:szCs w:val="28"/>
+        </w:rPr>
+      </w:pPr>
+    </w:p>
+    <w:p>
+      <w:pPr>
+        <w:pStyle w:val="ListParagraph"/>
+        <w:ind w:left="1080"/>
+        <w:rPr>
+          <w:sz w:val="28"/>
+          <w:szCs w:val="28"/>
+        </w:rPr>
+      </w:pPr>
+    </w:p>
+    <w:p>
+      <w:pPr>
+        <w:pStyle w:val="ListParagraph"/>
+        <w:numPr>
+          <w:ilvl w:val="0"/>
+          <w:numId w:val="17"/>
+        </w:numPr>
+        <w:rPr>
+          <w:sz w:val="28"/>
+          <w:szCs w:val="28"/>
+        </w:rPr>
+      </w:pPr>
+      <w:proofErr w:type="spellStart"/>
+      <w:r>
+        <w:rPr>
+          <w:sz w:val="28"/>
+          <w:szCs w:val="28"/>
+        </w:rPr>
+        <w:t>Dựng</w:t>
+      </w:r>
+      <w:proofErr w:type="spellEnd"/>
+      <w:r>
+        <w:rPr>
+          <w:sz w:val="28"/>
+          <w:szCs w:val="28"/>
+        </w:rPr>
+        <w:t xml:space="preserve"> </w:t>
+      </w:r>
+      <w:proofErr w:type="spellStart"/>
+      <w:r>
+        <w:rPr>
+          <w:sz w:val="28"/>
+          <w:szCs w:val="28"/>
+        </w:rPr>
+        <w:t>giao</w:t>
+      </w:r>
+      <w:proofErr w:type="spellEnd"/>
+      <w:r>
+        <w:rPr>
+          <w:sz w:val="28"/>
+          <w:szCs w:val="28"/>
+        </w:rPr>
+        <w:t xml:space="preserve"> </w:t>
+      </w:r>
+      <w:proofErr w:type="spellStart"/>
+      <w:r>
+        <w:rPr>
+          <w:sz w:val="28"/>
+          <w:szCs w:val="28"/>
+        </w:rPr>
+        <w:t>diện</w:t>
+      </w:r>
+      <w:proofErr w:type="spellEnd"/>
+      <w:r>
+        <w:rPr>
+          <w:sz w:val="28"/>
+          <w:szCs w:val="28"/>
+        </w:rPr>
+        <w:t xml:space="preserve"> </w:t>
+      </w:r>
+      <w:proofErr w:type="spellStart"/>
+      <w:r>
+        <w:rPr>
+          <w:sz w:val="28"/>
+          <w:szCs w:val="28"/>
+        </w:rPr>
+        <w:t>như</w:t>
+      </w:r>
+      <w:proofErr w:type="spellEnd"/>
+      <w:r>
+        <w:rPr>
+          <w:sz w:val="28"/>
+          <w:szCs w:val="28"/>
+        </w:rPr>
+        <w:t xml:space="preserve"> </w:t>
+      </w:r>
+      <w:proofErr w:type="spellStart"/>
+      <w:r>
+        <w:rPr>
+          <w:sz w:val="28"/>
+          <w:szCs w:val="28"/>
+        </w:rPr>
+        <w:t>hình</w:t>
+      </w:r>
+      <w:proofErr w:type="spellEnd"/>
+      <w:r>
+        <w:rPr>
+          <w:sz w:val="28"/>
+          <w:szCs w:val="28"/>
+        </w:rPr>
+        <w:t xml:space="preserve"> </w:t>
+      </w:r>
+      <w:proofErr w:type="spellStart"/>
+      <w:r>
+        <w:rPr>
+          <w:sz w:val="28"/>
+          <w:szCs w:val="28"/>
+        </w:rPr>
+        <w:t>sau</w:t>
+      </w:r>
+      <w:proofErr w:type="spellEnd"/>
+      <w:r>
+        <w:rPr>
+          <w:sz w:val="28"/>
+          <w:szCs w:val="28"/>
+        </w:rPr>
+        <w:t xml:space="preserve">, </w:t>
+      </w:r>
+      <w:proofErr w:type="spellStart"/>
+      <w:r>
+        <w:rPr>
+          <w:sz w:val="28"/>
+          <w:szCs w:val="28"/>
+        </w:rPr>
+        <w:t>yêu</w:t>
+      </w:r>
+      <w:proofErr w:type="spellEnd"/>
+      <w:r>
+        <w:rPr>
+          <w:sz w:val="28"/>
+          <w:szCs w:val="28"/>
+        </w:rPr>
+        <w:t xml:space="preserve"> </w:t>
+      </w:r>
+      <w:proofErr w:type="spellStart"/>
+      <w:r>
+        <w:rPr>
+          <w:sz w:val="28"/>
+          <w:szCs w:val="28"/>
+        </w:rPr>
+        <w:t>cầu</w:t>
+      </w:r>
+      <w:proofErr w:type="spellEnd"/>
+      <w:r>
+        <w:rPr>
+          <w:sz w:val="28"/>
+          <w:szCs w:val="28"/>
+        </w:rPr>
+        <w:t>:</w:t>
+      </w:r>
+    </w:p>
+    <w:p>
+      <w:pPr>
+        <w:pStyle w:val="ListParagraph"/>
+        <w:numPr>
+          <w:ilvl w:val="0"/>
+          <w:numId w:val="21"/>
+        </w:numPr>
+        <w:rPr>
+          <w:sz w:val="28"/>
+          <w:szCs w:val="28"/>
+        </w:rPr>
+      </w:pPr>
+      <w:proofErr w:type="spellStart"/>
+      <w:r>
+        <w:rPr>
+          <w:sz w:val="28"/>
+          <w:szCs w:val="28"/>
+        </w:rPr>
+        <w:t>Trên</w:t>
+      </w:r>
+      <w:proofErr w:type="spellEnd"/>
+      <w:r>
+        <w:rPr>
+          <w:sz w:val="28"/>
+          <w:szCs w:val="28"/>
+        </w:rPr>
+        <w:t xml:space="preserve"> PC, </w:t>
+      </w:r>
+      <w:proofErr w:type="spellStart"/>
+      <w:r>
+        <w:rPr>
+          <w:sz w:val="28"/>
+          <w:szCs w:val="28"/>
+        </w:rPr>
+        <w:t>hiển</w:t>
+      </w:r>
+      <w:proofErr w:type="spellEnd"/>
+      <w:r>
+        <w:rPr>
+          <w:sz w:val="28"/>
+          <w:szCs w:val="28"/>
+        </w:rPr>
+        <w:t xml:space="preserve"> </w:t>
+      </w:r>
+      <w:proofErr w:type="spellStart"/>
+      <w:r>
+        <w:rPr>
+          <w:sz w:val="28"/>
+          <w:szCs w:val="28"/>
+        </w:rPr>
+        <w:t>thị</w:t>
+      </w:r>
+      <w:proofErr w:type="spellEnd"/>
+      <w:r>
+        <w:rPr>
+          <w:sz w:val="28"/>
+          <w:szCs w:val="28"/>
+        </w:rPr>
+        <w:t xml:space="preserve"> 1 </w:t>
+      </w:r>
+      <w:proofErr w:type="spellStart"/>
+      <w:r>
+        <w:rPr>
+          <w:sz w:val="28"/>
+          <w:szCs w:val="28"/>
+        </w:rPr>
+        <w:t>hàng</w:t>
+      </w:r>
+      <w:proofErr w:type="spellEnd"/>
+      <w:r>
+        <w:rPr>
+          <w:sz w:val="28"/>
+          <w:szCs w:val="28"/>
+        </w:rPr>
+        <w:t xml:space="preserve"> 4 </w:t>
+      </w:r>
+      <w:proofErr w:type="spellStart"/>
+      <w:r>
+        <w:rPr>
+          <w:sz w:val="28"/>
+          <w:szCs w:val="28"/>
+        </w:rPr>
+        <w:t>cột</w:t>
+      </w:r>
+      <w:proofErr w:type="spellEnd"/>
+      <w:r>
+        <w:rPr>
+          <w:sz w:val="28"/>
+          <w:szCs w:val="28"/>
+        </w:rPr>
+        <w:t xml:space="preserve"> </w:t>
+      </w:r>
+      <w:proofErr w:type="spellStart"/>
+      <w:r>
+        <w:rPr>
+          <w:sz w:val="28"/>
+          <w:szCs w:val="28"/>
+        </w:rPr>
+        <w:t>như</w:t>
+      </w:r>
+      <w:proofErr w:type="spellEnd"/>
+      <w:r>
+        <w:rPr>
+          <w:sz w:val="28"/>
+          <w:szCs w:val="28"/>
+        </w:rPr>
+        <w:t xml:space="preserve"> </w:t>
+      </w:r>
+      <w:proofErr w:type="spellStart"/>
+      <w:r>
+        <w:rPr>
+          <w:sz w:val="28"/>
+          <w:szCs w:val="28"/>
+        </w:rPr>
+        <w:t>hình</w:t>
+      </w:r>
+      <w:proofErr w:type="spellEnd"/>
+    </w:p>
+    <w:p>
+      <w:pPr>
+        <w:pStyle w:val="ListParagraph"/>
+        <w:numPr>
+          <w:ilvl w:val="0"/>
+          <w:numId w:val="21"/>
+        </w:numPr>
+        <w:rPr>
+          <w:sz w:val="28"/>
+          <w:szCs w:val="28"/>
+        </w:rPr>
+      </w:pPr>
+      <w:r>
+        <w:rPr>
+          <w:sz w:val="28"/>
+          <w:szCs w:val="28"/>
+        </w:rPr>
+        <w:lastRenderedPageBreak/>
+        <w:t xml:space="preserve">Responsive </w:t>
+      </w:r>
+      <w:proofErr w:type="spellStart"/>
+      <w:r>
+        <w:rPr>
+          <w:sz w:val="28"/>
+          <w:szCs w:val="28"/>
+        </w:rPr>
+        <w:t>trên</w:t>
+      </w:r>
+      <w:proofErr w:type="spellEnd"/>
+      <w:r>
+        <w:rPr>
+          <w:sz w:val="28"/>
+          <w:szCs w:val="28"/>
+        </w:rPr>
+        <w:t xml:space="preserve"> Mobile, </w:t>
+      </w:r>
+      <w:proofErr w:type="spellStart"/>
+      <w:r>
+        <w:rPr>
+          <w:sz w:val="28"/>
+          <w:szCs w:val="28"/>
+        </w:rPr>
+        <w:t>hiển</w:t>
+      </w:r>
+      <w:proofErr w:type="spellEnd"/>
+      <w:r>
+        <w:rPr>
+          <w:sz w:val="28"/>
+          <w:szCs w:val="28"/>
+        </w:rPr>
+        <w:t xml:space="preserve"> </w:t>
+      </w:r>
+      <w:proofErr w:type="spellStart"/>
+      <w:r>
+        <w:rPr>
+          <w:sz w:val="28"/>
+          <w:szCs w:val="28"/>
+        </w:rPr>
+        <w:t>thị</w:t>
+      </w:r>
+      <w:proofErr w:type="spellEnd"/>
+      <w:r>
+        <w:rPr>
+          <w:sz w:val="28"/>
+          <w:szCs w:val="28"/>
+        </w:rPr>
+        <w:t xml:space="preserve"> </w:t>
+      </w:r>
+      <w:proofErr w:type="spellStart"/>
+      <w:r>
+        <w:rPr>
+          <w:sz w:val="28"/>
+          <w:szCs w:val="28"/>
+        </w:rPr>
+        <w:t>mỗi</w:t>
+      </w:r>
+      <w:proofErr w:type="spellEnd"/>
+      <w:r>
+        <w:rPr>
+          <w:sz w:val="28"/>
+          <w:szCs w:val="28"/>
+        </w:rPr>
+        <w:t xml:space="preserve"> </w:t>
+      </w:r>
+      <w:proofErr w:type="spellStart"/>
+      <w:r>
+        <w:rPr>
+          <w:sz w:val="28"/>
+          <w:szCs w:val="28"/>
+        </w:rPr>
+        <w:t>cột</w:t>
+      </w:r>
+      <w:proofErr w:type="spellEnd"/>
+      <w:r>
+        <w:rPr>
+          <w:sz w:val="28"/>
+          <w:szCs w:val="28"/>
+        </w:rPr>
+        <w:t xml:space="preserve"> 1 </w:t>
+      </w:r>
+      <w:proofErr w:type="spellStart"/>
+      <w:r>
+        <w:rPr>
+          <w:sz w:val="28"/>
+          <w:szCs w:val="28"/>
+        </w:rPr>
+        <w:t>hàng</w:t>
+      </w:r>
+      <w:proofErr w:type="spellEnd"/>
+      <w:r>
+        <w:rPr>
+          <w:sz w:val="28"/>
+          <w:szCs w:val="28"/>
+        </w:rPr>
+        <w:t xml:space="preserve"> </w:t>
+      </w:r>
+      <w:proofErr w:type="spellStart"/>
+      <w:r>
+        <w:rPr>
+          <w:sz w:val="28"/>
+          <w:szCs w:val="28"/>
+        </w:rPr>
+        <w:t>riêng</w:t>
+      </w:r>
+      <w:proofErr w:type="spellEnd"/>
+      <w:r>
+        <w:rPr>
+          <w:sz w:val="28"/>
+          <w:szCs w:val="28"/>
+        </w:rPr>
+        <w:t xml:space="preserve">, </w:t>
+      </w:r>
+      <w:proofErr w:type="spellStart"/>
+      <w:r>
+        <w:rPr>
+          <w:sz w:val="28"/>
+          <w:szCs w:val="28"/>
+        </w:rPr>
+        <w:t>độ</w:t>
+      </w:r>
+      <w:proofErr w:type="spellEnd"/>
+      <w:r>
+        <w:rPr>
+          <w:sz w:val="28"/>
+          <w:szCs w:val="28"/>
+        </w:rPr>
+        <w:t xml:space="preserve"> </w:t>
+      </w:r>
+      <w:proofErr w:type="spellStart"/>
+      <w:r>
+        <w:rPr>
+          <w:sz w:val="28"/>
+          <w:szCs w:val="28"/>
+        </w:rPr>
+        <w:t>dài</w:t>
+      </w:r>
+      <w:proofErr w:type="spellEnd"/>
+      <w:r>
+        <w:rPr>
+          <w:sz w:val="28"/>
+          <w:szCs w:val="28"/>
+        </w:rPr>
+        <w:t xml:space="preserve"> </w:t>
+      </w:r>
+      <w:proofErr w:type="spellStart"/>
+      <w:r>
+        <w:rPr>
+          <w:sz w:val="28"/>
+          <w:szCs w:val="28"/>
+        </w:rPr>
+        <w:t>mỗi</w:t>
+      </w:r>
+      <w:proofErr w:type="spellEnd"/>
+      <w:r>
+        <w:rPr>
+          <w:sz w:val="28"/>
+          <w:szCs w:val="28"/>
+        </w:rPr>
+        <w:t xml:space="preserve"> </w:t>
+      </w:r>
+      <w:proofErr w:type="spellStart"/>
+      <w:r>
+        <w:rPr>
+          <w:sz w:val="28"/>
+          <w:szCs w:val="28"/>
+        </w:rPr>
+        <w:t>cột</w:t>
+      </w:r>
+      <w:proofErr w:type="spellEnd"/>
+      <w:r>
+        <w:rPr>
+          <w:sz w:val="28"/>
+          <w:szCs w:val="28"/>
+        </w:rPr>
+        <w:t xml:space="preserve"> full 100%</w:t>
+      </w:r>
+    </w:p>
+    <w:p>
+      <w:pPr>
+        <w:rPr>
+          <w:sz w:val="28"/>
+          <w:szCs w:val="28"/>
+        </w:rPr>
+      </w:pPr>
+      <w:r>
+        <w:rPr>
+          <w:noProof/>
+        </w:rPr>
+        <w:drawing>
+          <wp:inline distT="0" distB="0" distL="0" distR="0" wp14:anchorId="20A12EA8" wp14:editId="0043961E">
+            <wp:extent cx="5943600" cy="3561715"/>
+            <wp:effectExtent l="0" t="0" r="0" b="635"/>
+            <wp:docPr id="5" name="Picture 5"/>
+            <wp:cNvGraphicFramePr>
+              <a:graphicFrameLocks xmlns:a="http://schemas.openxmlformats.org/drawingml/2006/main" noChangeAspect="1"/>
+            </wp:cNvGraphicFramePr>
+            <a:graphic xmlns:a="http://schemas.openxmlformats.org/drawingml/2006/main">
+              <a:graphicData uri="http://schemas.openxmlformats.org/drawingml/2006/picture">
+                <pic:pic xmlns:pic="http://schemas.openxmlformats.org/drawingml/2006/picture">
+                  <pic:nvPicPr>
+                    <pic:cNvPr id="1" name=""/>
+                    <pic:cNvPicPr/>
+                  </pic:nvPicPr>
+                  <pic:blipFill>
+                    <a:blip r:embed="rId9"/>
+                    <a:stretch>
+                      <a:fillRect/>
+                    </a:stretch>
+                  </pic:blipFill>
+                  <pic:spPr>
+                    <a:xfrm>
+                      <a:off x="0" y="0"/>
+                      <a:ext cx="5943600" cy="3561715"/>
+                    </a:xfrm>
+                    <a:prstGeom prst="rect">
+                      <a:avLst/>
+                    </a:prstGeom>
+                  </pic:spPr>
+                </pic:pic>
+              </a:graphicData>
+            </a:graphic>
+          </wp:inline>
+        </w:drawing>
+      </w:r>
+    </w:p>
+    <w:p>
+      <w:pPr>
+        <w:rPr>
+          <w:sz w:val="28"/>
+          <w:szCs w:val="28"/>
+        </w:rPr>
+      </w:pPr>
+    </w:p>
+    <w:p>
+      <w:pPr>
+        <w:pStyle w:val="ListParagraph"/>
+        <w:numPr>
+          <w:ilvl w:val="0"/>
+          <w:numId w:val="17"/>
+        </w:numPr>
+        <w:rPr>
+          <w:sz w:val="28"/>
+          <w:szCs w:val="28"/>
+        </w:rPr>
+      </w:pPr>
+      <w:proofErr w:type="spellStart"/>
+      <w:r>
+        <w:rPr>
+          <w:sz w:val="28"/>
+          <w:szCs w:val="28"/>
+        </w:rPr>
+        <w:t>Dựng</w:t>
+      </w:r>
+      <w:proofErr w:type="spellEnd"/>
+      <w:r>
+        <w:rPr>
+          <w:sz w:val="28"/>
+          <w:szCs w:val="28"/>
+        </w:rPr>
+        <w:t xml:space="preserve"> </w:t>
+      </w:r>
+      <w:proofErr w:type="spellStart"/>
+      <w:r>
+        <w:rPr>
+          <w:sz w:val="28"/>
+          <w:szCs w:val="28"/>
+        </w:rPr>
+        <w:t>giao</w:t>
+      </w:r>
+      <w:proofErr w:type="spellEnd"/>
+      <w:r>
+        <w:rPr>
+          <w:sz w:val="28"/>
+          <w:szCs w:val="28"/>
+        </w:rPr>
+        <w:t xml:space="preserve"> </w:t>
+      </w:r>
+      <w:proofErr w:type="spellStart"/>
+      <w:r>
+        <w:rPr>
+          <w:sz w:val="28"/>
+          <w:szCs w:val="28"/>
+        </w:rPr>
+        <w:t>diệ</w:t>
+      </w:r>
+      <w:r>
+        <w:rPr>
+          <w:sz w:val="28"/>
+          <w:szCs w:val="28"/>
+        </w:rPr>
+        <w:t>n</w:t>
+      </w:r>
+      <w:proofErr w:type="spellEnd"/>
+      <w:r>
+        <w:rPr>
+          <w:sz w:val="28"/>
+          <w:szCs w:val="28"/>
+        </w:rPr>
+        <w:t xml:space="preserve"> </w:t>
+      </w:r>
+      <w:proofErr w:type="spellStart"/>
+      <w:r>
+        <w:rPr>
+          <w:sz w:val="28"/>
+          <w:szCs w:val="28"/>
+        </w:rPr>
+        <w:t>như</w:t>
+      </w:r>
+      <w:proofErr w:type="spellEnd"/>
+      <w:r>
+        <w:rPr>
+          <w:sz w:val="28"/>
+          <w:szCs w:val="28"/>
+        </w:rPr>
+        <w:t xml:space="preserve"> </w:t>
+      </w:r>
+      <w:proofErr w:type="spellStart"/>
+      <w:r>
+        <w:rPr>
+          <w:sz w:val="28"/>
+          <w:szCs w:val="28"/>
+        </w:rPr>
+        <w:t>hình</w:t>
+      </w:r>
+      <w:proofErr w:type="spellEnd"/>
+      <w:r>
+        <w:rPr>
+          <w:sz w:val="28"/>
+          <w:szCs w:val="28"/>
+        </w:rPr>
+        <w:t xml:space="preserve"> </w:t>
+      </w:r>
+      <w:proofErr w:type="spellStart"/>
+      <w:r>
+        <w:rPr>
+          <w:sz w:val="28"/>
+          <w:szCs w:val="28"/>
+        </w:rPr>
+        <w:t>sau</w:t>
+      </w:r>
+      <w:proofErr w:type="spellEnd"/>
+      <w:r>
+        <w:rPr>
+          <w:sz w:val="28"/>
+          <w:szCs w:val="28"/>
+        </w:rPr>
+        <w:t xml:space="preserve">, </w:t>
+      </w:r>
+      <w:proofErr w:type="spellStart"/>
+      <w:r>
+        <w:rPr>
+          <w:sz w:val="28"/>
+          <w:szCs w:val="28"/>
+        </w:rPr>
+        <w:t>với</w:t>
+      </w:r>
+      <w:proofErr w:type="spellEnd"/>
+      <w:r>
+        <w:rPr>
+          <w:sz w:val="28"/>
+          <w:szCs w:val="28"/>
+        </w:rPr>
+        <w:t xml:space="preserve"> </w:t>
+      </w:r>
+      <w:proofErr w:type="spellStart"/>
+      <w:r>
+        <w:rPr>
+          <w:sz w:val="28"/>
+          <w:szCs w:val="28"/>
+        </w:rPr>
+        <w:t>yêu</w:t>
+      </w:r>
+      <w:proofErr w:type="spellEnd"/>
+      <w:r>
+        <w:rPr>
+          <w:sz w:val="28"/>
+          <w:szCs w:val="28"/>
+        </w:rPr>
+        <w:t xml:space="preserve"> </w:t>
+      </w:r>
+      <w:proofErr w:type="spellStart"/>
+      <w:r>
+        <w:rPr>
+          <w:sz w:val="28"/>
+          <w:szCs w:val="28"/>
+        </w:rPr>
+        <w:t>cầu</w:t>
+      </w:r>
+      <w:proofErr w:type="spellEnd"/>
+      <w:r>
+        <w:rPr>
+          <w:sz w:val="28"/>
+          <w:szCs w:val="28"/>
+        </w:rPr>
+        <w:t>:</w:t>
+      </w:r>
+    </w:p>
+    <w:p>
+      <w:pPr>
+        <w:pStyle w:val="ListParagraph"/>
+        <w:numPr>
+          <w:ilvl w:val="0"/>
+          <w:numId w:val="24"/>
+        </w:numPr>
+        <w:rPr>
+          <w:sz w:val="28"/>
+          <w:szCs w:val="28"/>
+        </w:rPr>
+      </w:pPr>
+      <w:r>
+        <w:rPr>
+          <w:sz w:val="28"/>
+          <w:szCs w:val="28"/>
+        </w:rPr>
+        <w:t xml:space="preserve">Responsive </w:t>
+      </w:r>
+      <w:proofErr w:type="spellStart"/>
+      <w:r>
+        <w:rPr>
+          <w:sz w:val="28"/>
+          <w:szCs w:val="28"/>
+        </w:rPr>
+        <w:t>được</w:t>
+      </w:r>
+      <w:proofErr w:type="spellEnd"/>
+      <w:r>
+        <w:rPr>
+          <w:sz w:val="28"/>
+          <w:szCs w:val="28"/>
+        </w:rPr>
+        <w:t xml:space="preserve"> </w:t>
+      </w:r>
+      <w:proofErr w:type="spellStart"/>
+      <w:r>
+        <w:rPr>
+          <w:sz w:val="28"/>
+          <w:szCs w:val="28"/>
+        </w:rPr>
+        <w:t>trên</w:t>
+      </w:r>
+      <w:proofErr w:type="spellEnd"/>
+      <w:r>
+        <w:rPr>
+          <w:sz w:val="28"/>
+          <w:szCs w:val="28"/>
+        </w:rPr>
+        <w:t xml:space="preserve"> mobile (</w:t>
+      </w:r>
+      <w:proofErr w:type="spellStart"/>
+      <w:r>
+        <w:rPr>
+          <w:sz w:val="28"/>
+          <w:szCs w:val="28"/>
+        </w:rPr>
+        <w:t>theo</w:t>
+      </w:r>
+      <w:proofErr w:type="spellEnd"/>
+      <w:r>
+        <w:rPr>
+          <w:sz w:val="28"/>
+          <w:szCs w:val="28"/>
+        </w:rPr>
+        <w:t xml:space="preserve"> </w:t>
+      </w:r>
+      <w:proofErr w:type="spellStart"/>
+      <w:r>
+        <w:rPr>
+          <w:sz w:val="28"/>
+          <w:szCs w:val="28"/>
+        </w:rPr>
+        <w:t>cách</w:t>
+      </w:r>
+      <w:proofErr w:type="spellEnd"/>
+      <w:r>
+        <w:rPr>
+          <w:sz w:val="28"/>
+          <w:szCs w:val="28"/>
+        </w:rPr>
+        <w:t xml:space="preserve"> </w:t>
+      </w:r>
+      <w:proofErr w:type="spellStart"/>
+      <w:r>
+        <w:rPr>
+          <w:sz w:val="28"/>
+          <w:szCs w:val="28"/>
+        </w:rPr>
+        <w:t>nhìn</w:t>
+      </w:r>
+      <w:proofErr w:type="spellEnd"/>
+      <w:r>
+        <w:rPr>
+          <w:sz w:val="28"/>
+          <w:szCs w:val="28"/>
+        </w:rPr>
+        <w:t xml:space="preserve"> </w:t>
+      </w:r>
+      <w:proofErr w:type="spellStart"/>
+      <w:r>
+        <w:rPr>
+          <w:sz w:val="28"/>
+          <w:szCs w:val="28"/>
+        </w:rPr>
+        <w:t>và</w:t>
+      </w:r>
+      <w:proofErr w:type="spellEnd"/>
+      <w:r>
+        <w:rPr>
+          <w:sz w:val="28"/>
+          <w:szCs w:val="28"/>
+        </w:rPr>
+        <w:t xml:space="preserve"> </w:t>
+      </w:r>
+      <w:proofErr w:type="spellStart"/>
+      <w:r>
+        <w:rPr>
+          <w:sz w:val="28"/>
+          <w:szCs w:val="28"/>
+        </w:rPr>
+        <w:t>cảm</w:t>
+      </w:r>
+      <w:proofErr w:type="spellEnd"/>
+      <w:r>
+        <w:rPr>
+          <w:sz w:val="28"/>
+          <w:szCs w:val="28"/>
+        </w:rPr>
+        <w:t xml:space="preserve"> </w:t>
+      </w:r>
+      <w:proofErr w:type="spellStart"/>
+      <w:r>
+        <w:rPr>
+          <w:sz w:val="28"/>
+          <w:szCs w:val="28"/>
+        </w:rPr>
+        <w:t>nhận</w:t>
+      </w:r>
+      <w:proofErr w:type="spellEnd"/>
+      <w:r>
+        <w:rPr>
+          <w:sz w:val="28"/>
+          <w:szCs w:val="28"/>
+        </w:rPr>
+        <w:t xml:space="preserve"> </w:t>
+      </w:r>
+      <w:proofErr w:type="spellStart"/>
+      <w:r>
+        <w:rPr>
+          <w:sz w:val="28"/>
+          <w:szCs w:val="28"/>
+        </w:rPr>
+        <w:t>từ</w:t>
+      </w:r>
+      <w:proofErr w:type="spellEnd"/>
+      <w:r>
+        <w:rPr>
+          <w:sz w:val="28"/>
+          <w:szCs w:val="28"/>
+        </w:rPr>
+        <w:t xml:space="preserve"> con </w:t>
+      </w:r>
+      <w:proofErr w:type="spellStart"/>
+      <w:r>
+        <w:rPr>
+          <w:sz w:val="28"/>
+          <w:szCs w:val="28"/>
+        </w:rPr>
+        <w:t>mắt</w:t>
+      </w:r>
+      <w:proofErr w:type="spellEnd"/>
+      <w:r>
+        <w:rPr>
+          <w:sz w:val="28"/>
+          <w:szCs w:val="28"/>
+        </w:rPr>
+        <w:t xml:space="preserve"> </w:t>
+      </w:r>
+      <w:proofErr w:type="spellStart"/>
+      <w:r>
+        <w:rPr>
+          <w:sz w:val="28"/>
+          <w:szCs w:val="28"/>
+        </w:rPr>
+        <w:t>của</w:t>
+      </w:r>
+      <w:proofErr w:type="spellEnd"/>
+      <w:r>
+        <w:rPr>
+          <w:sz w:val="28"/>
+          <w:szCs w:val="28"/>
+        </w:rPr>
+        <w:t xml:space="preserve"> </w:t>
+      </w:r>
+      <w:proofErr w:type="spellStart"/>
+      <w:r>
+        <w:rPr>
+          <w:sz w:val="28"/>
+          <w:szCs w:val="28"/>
+        </w:rPr>
+        <w:t>bạn</w:t>
+      </w:r>
+      <w:proofErr w:type="spellEnd"/>
+      <w:r>
+        <w:rPr>
+          <w:sz w:val="28"/>
+          <w:szCs w:val="28"/>
+        </w:rPr>
+        <w:t xml:space="preserve"> </w:t>
+      </w:r>
+      <w:proofErr w:type="spellStart"/>
+      <w:r>
+        <w:rPr>
+          <w:sz w:val="28"/>
+          <w:szCs w:val="28"/>
+        </w:rPr>
+        <w:t>sao</w:t>
+      </w:r>
+      <w:proofErr w:type="spellEnd"/>
+      <w:r>
+        <w:rPr>
+          <w:sz w:val="28"/>
+          <w:szCs w:val="28"/>
+        </w:rPr>
+        <w:t xml:space="preserve"> </w:t>
+      </w:r>
+      <w:proofErr w:type="spellStart"/>
+      <w:r>
+        <w:rPr>
+          <w:sz w:val="28"/>
+          <w:szCs w:val="28"/>
+        </w:rPr>
+        <w:t>cho</w:t>
+      </w:r>
+      <w:proofErr w:type="spellEnd"/>
+      <w:r>
+        <w:rPr>
+          <w:sz w:val="28"/>
+          <w:szCs w:val="28"/>
+        </w:rPr>
+        <w:t xml:space="preserve"> </w:t>
+      </w:r>
+      <w:proofErr w:type="spellStart"/>
+      <w:r>
+        <w:rPr>
+          <w:sz w:val="28"/>
+          <w:szCs w:val="28"/>
+        </w:rPr>
+        <w:t>hợp</w:t>
+      </w:r>
+      <w:proofErr w:type="spellEnd"/>
+      <w:r>
+        <w:rPr>
+          <w:sz w:val="28"/>
+          <w:szCs w:val="28"/>
+        </w:rPr>
+        <w:t xml:space="preserve"> </w:t>
+      </w:r>
+      <w:proofErr w:type="spellStart"/>
+      <w:r>
+        <w:rPr>
+          <w:sz w:val="28"/>
+          <w:szCs w:val="28"/>
+        </w:rPr>
+        <w:t>lý</w:t>
+      </w:r>
+      <w:proofErr w:type="spellEnd"/>
       <w:r>
         <w:rPr>
           <w:sz w:val="28"/>
@@ -510,7 +2979,7 @@
                     </pic:cNvPicPr>
                   </pic:nvPicPr>
                   <pic:blipFill>
-                    <a:blip r:embed="rId7">
+                    <a:blip r:embed="rId10">
                       <a:extLst>
                         <a:ext uri="{28A0092B-C50C-407E-A947-70E740481C1C}">
                           <a14:useLocalDpi xmlns:a14="http://schemas.microsoft.com/office/drawing/2010/main" val="0"/>
@@ -574,12 +3043,117 @@
           <w:szCs w:val="28"/>
         </w:rPr>
       </w:pPr>
-      <w:r>
-        <w:rPr>
-          <w:sz w:val="28"/>
-          <w:szCs w:val="28"/>
-        </w:rPr>
-        <w:t>Thiết kế giao diện sau, yêu cầu:</w:t>
+      <w:proofErr w:type="spellStart"/>
+      <w:r>
+        <w:rPr>
+          <w:sz w:val="28"/>
+          <w:szCs w:val="28"/>
+        </w:rPr>
+        <w:t>Thiết</w:t>
+      </w:r>
+      <w:proofErr w:type="spellEnd"/>
+      <w:r>
+        <w:rPr>
+          <w:sz w:val="28"/>
+          <w:szCs w:val="28"/>
+        </w:rPr>
+        <w:t xml:space="preserve"> </w:t>
+      </w:r>
+      <w:proofErr w:type="spellStart"/>
+      <w:r>
+        <w:rPr>
+          <w:sz w:val="28"/>
+          <w:szCs w:val="28"/>
+        </w:rPr>
+        <w:t>kế</w:t>
+      </w:r>
+      <w:proofErr w:type="spellEnd"/>
+      <w:r>
+        <w:rPr>
+          <w:sz w:val="28"/>
+          <w:szCs w:val="28"/>
+        </w:rPr>
+        <w:t xml:space="preserve"> </w:t>
+      </w:r>
+      <w:proofErr w:type="spellStart"/>
+      <w:r>
+        <w:rPr>
+          <w:sz w:val="28"/>
+          <w:szCs w:val="28"/>
+        </w:rPr>
+        <w:t>giao</w:t>
+      </w:r>
+      <w:proofErr w:type="spellEnd"/>
+      <w:r>
+        <w:rPr>
+          <w:sz w:val="28"/>
+          <w:szCs w:val="28"/>
+        </w:rPr>
+        <w:t xml:space="preserve"> </w:t>
+      </w:r>
+      <w:proofErr w:type="spellStart"/>
+      <w:r>
+        <w:rPr>
+          <w:sz w:val="28"/>
+          <w:szCs w:val="28"/>
+        </w:rPr>
+        <w:t>diện</w:t>
+      </w:r>
+      <w:proofErr w:type="spellEnd"/>
+      <w:r>
+        <w:rPr>
+          <w:sz w:val="28"/>
+          <w:szCs w:val="28"/>
+        </w:rPr>
+        <w:t xml:space="preserve"> </w:t>
+      </w:r>
+      <w:proofErr w:type="spellStart"/>
+      <w:r>
+        <w:rPr>
+          <w:sz w:val="28"/>
+          <w:szCs w:val="28"/>
+        </w:rPr>
+        <w:t>sau</w:t>
+      </w:r>
+      <w:proofErr w:type="spellEnd"/>
+      <w:r>
+        <w:rPr>
+          <w:sz w:val="28"/>
+          <w:szCs w:val="28"/>
+        </w:rPr>
+        <w:t xml:space="preserve">, </w:t>
+      </w:r>
+      <w:proofErr w:type="spellStart"/>
+      <w:r>
+        <w:rPr>
+          <w:sz w:val="28"/>
+          <w:szCs w:val="28"/>
+        </w:rPr>
+        <w:t>yêu</w:t>
+      </w:r>
+      <w:proofErr w:type="spellEnd"/>
+      <w:r>
+        <w:rPr>
+          <w:sz w:val="28"/>
+          <w:szCs w:val="28"/>
+        </w:rPr>
+        <w:t xml:space="preserve"> </w:t>
+      </w:r>
+      <w:proofErr w:type="spellStart"/>
+      <w:r>
+        <w:rPr>
+          <w:sz w:val="28"/>
+          <w:szCs w:val="28"/>
+        </w:rPr>
+        <w:t>cầu</w:t>
+      </w:r>
+      <w:proofErr w:type="spellEnd"/>
+      <w:r>
+        <w:rPr>
+          <w:sz w:val="28"/>
+          <w:szCs w:val="28"/>
+        </w:rPr>
+        <w:t>:</w:t>
       </w:r>
     </w:p>
     <w:p>
@@ -594,20 +3168,95 @@
           <w:szCs w:val="28"/>
         </w:rPr>
       </w:pPr>
-      <w:r>
-        <w:rPr>
-          <w:sz w:val="28"/>
-          <w:szCs w:val="28"/>
-        </w:rPr>
-        <w:t xml:space="preserve">Hiển thị trên mobile </w:t>
-      </w:r>
-      <w:r>
-        <w:rPr>
-          <w:sz w:val="28"/>
-          <w:szCs w:val="28"/>
-        </w:rPr>
-        <w:t>như trong ảnh</w:t>
-      </w:r>
+      <w:proofErr w:type="spellStart"/>
+      <w:r>
+        <w:rPr>
+          <w:sz w:val="28"/>
+          <w:szCs w:val="28"/>
+        </w:rPr>
+        <w:t>Trên</w:t>
+      </w:r>
+      <w:proofErr w:type="spellEnd"/>
+      <w:r>
+        <w:rPr>
+          <w:sz w:val="28"/>
+          <w:szCs w:val="28"/>
+        </w:rPr>
+        <w:t xml:space="preserve"> Mobile, </w:t>
+      </w:r>
+      <w:proofErr w:type="spellStart"/>
+      <w:r>
+        <w:rPr>
+          <w:sz w:val="28"/>
+          <w:szCs w:val="28"/>
+        </w:rPr>
+        <w:t>hiển</w:t>
+      </w:r>
+      <w:proofErr w:type="spellEnd"/>
+      <w:r>
+        <w:rPr>
+          <w:sz w:val="28"/>
+          <w:szCs w:val="28"/>
+        </w:rPr>
+        <w:t xml:space="preserve"> </w:t>
+      </w:r>
+      <w:proofErr w:type="spellStart"/>
+      <w:r>
+        <w:rPr>
+          <w:sz w:val="28"/>
+          <w:szCs w:val="28"/>
+        </w:rPr>
+        <w:t>thị</w:t>
+      </w:r>
+      <w:proofErr w:type="spellEnd"/>
+      <w:r>
+        <w:rPr>
+          <w:sz w:val="28"/>
+          <w:szCs w:val="28"/>
+        </w:rPr>
+        <w:t xml:space="preserve"> </w:t>
+      </w:r>
+      <w:proofErr w:type="spellStart"/>
+      <w:r>
+        <w:rPr>
+          <w:sz w:val="28"/>
+          <w:szCs w:val="28"/>
+        </w:rPr>
+        <w:t>như</w:t>
+      </w:r>
+      <w:proofErr w:type="spellEnd"/>
+      <w:r>
+        <w:rPr>
+          <w:sz w:val="28"/>
+          <w:szCs w:val="28"/>
+        </w:rPr>
+        <w:t xml:space="preserve"> </w:t>
+      </w:r>
+      <w:proofErr w:type="spellStart"/>
+      <w:r>
+        <w:rPr>
+          <w:sz w:val="28"/>
+          <w:szCs w:val="28"/>
+        </w:rPr>
+        <w:t>trong</w:t>
+      </w:r>
+      <w:proofErr w:type="spellEnd"/>
+      <w:r>
+        <w:rPr>
+          <w:sz w:val="28"/>
+          <w:szCs w:val="28"/>
+        </w:rPr>
+        <w:t xml:space="preserve"> </w:t>
+      </w:r>
+      <w:proofErr w:type="spellStart"/>
+      <w:r>
+        <w:rPr>
+          <w:sz w:val="28"/>
+          <w:szCs w:val="28"/>
+        </w:rPr>
+        <w:t>ảnh</w:t>
+      </w:r>
+      <w:proofErr w:type="spellEnd"/>
     </w:p>
     <w:p>
       <w:pPr>
@@ -621,13 +3270,63 @@
           <w:szCs w:val="28"/>
         </w:rPr>
       </w:pPr>
-      <w:r>
-        <w:rPr>
-          <w:sz w:val="28"/>
-          <w:szCs w:val="28"/>
-        </w:rPr>
-        <w:t>Trên PC tự thiết kế</w:t>
-      </w:r>
+      <w:proofErr w:type="spellStart"/>
+      <w:r>
+        <w:rPr>
+          <w:sz w:val="28"/>
+          <w:szCs w:val="28"/>
+        </w:rPr>
+        <w:t>Trên</w:t>
+      </w:r>
+      <w:proofErr w:type="spellEnd"/>
+      <w:r>
+        <w:rPr>
+          <w:sz w:val="28"/>
+          <w:szCs w:val="28"/>
+        </w:rPr>
+        <w:t xml:space="preserve"> PC </w:t>
+      </w:r>
+      <w:proofErr w:type="spellStart"/>
+      <w:r>
+        <w:rPr>
+          <w:sz w:val="28"/>
+          <w:szCs w:val="28"/>
+        </w:rPr>
+        <w:t>tự</w:t>
+      </w:r>
+      <w:proofErr w:type="spellEnd"/>
+      <w:r>
+        <w:rPr>
+          <w:sz w:val="28"/>
+          <w:szCs w:val="28"/>
+        </w:rPr>
+        <w:t xml:space="preserve"> </w:t>
+      </w:r>
+      <w:proofErr w:type="spellStart"/>
+      <w:r>
+        <w:rPr>
+          <w:sz w:val="28"/>
+          <w:szCs w:val="28"/>
+        </w:rPr>
+        <w:t>thiết</w:t>
+      </w:r>
+      <w:proofErr w:type="spellEnd"/>
+      <w:r>
+        <w:rPr>
+          <w:sz w:val="28"/>
+          <w:szCs w:val="28"/>
+        </w:rPr>
+        <w:t xml:space="preserve"> </w:t>
+      </w:r>
+      <w:proofErr w:type="spellStart"/>
+      <w:r>
+        <w:rPr>
+          <w:sz w:val="28"/>
+          <w:szCs w:val="28"/>
+        </w:rPr>
+        <w:t>kế</w:t>
+      </w:r>
+      <w:proofErr w:type="spellEnd"/>
       <w:r>
         <w:rPr>
           <w:sz w:val="28"/>
@@ -635,15 +3334,166 @@
         </w:rPr>
         <w:t xml:space="preserve"> responsive</w:t>
       </w:r>
-      <w:bookmarkStart w:id="0" w:name="_GoBack"/>
-      <w:bookmarkEnd w:id="0"/>
-      <w:r>
-        <w:rPr>
-          <w:sz w:val="28"/>
-          <w:szCs w:val="28"/>
-        </w:rPr>
-        <w:t xml:space="preserve"> theo hướng nhìn và cảm nhận sao cho hợp lý</w:t>
-      </w:r>
+      <w:r>
+        <w:rPr>
+          <w:sz w:val="28"/>
+          <w:szCs w:val="28"/>
+        </w:rPr>
+        <w:t xml:space="preserve"> </w:t>
+      </w:r>
+      <w:proofErr w:type="spellStart"/>
+      <w:r>
+        <w:rPr>
+          <w:sz w:val="28"/>
+          <w:szCs w:val="28"/>
+        </w:rPr>
+        <w:t>theo</w:t>
+      </w:r>
+      <w:proofErr w:type="spellEnd"/>
+      <w:r>
+        <w:rPr>
+          <w:sz w:val="28"/>
+          <w:szCs w:val="28"/>
+        </w:rPr>
+        <w:t xml:space="preserve"> </w:t>
+      </w:r>
+      <w:proofErr w:type="spellStart"/>
+      <w:r>
+        <w:rPr>
+          <w:sz w:val="28"/>
+          <w:szCs w:val="28"/>
+        </w:rPr>
+        <w:t>hướng</w:t>
+      </w:r>
+      <w:proofErr w:type="spellEnd"/>
+      <w:r>
+        <w:rPr>
+          <w:sz w:val="28"/>
+          <w:szCs w:val="28"/>
+        </w:rPr>
+        <w:t xml:space="preserve"> </w:t>
+      </w:r>
+      <w:proofErr w:type="spellStart"/>
+      <w:r>
+        <w:rPr>
+          <w:sz w:val="28"/>
+          <w:szCs w:val="28"/>
+        </w:rPr>
+        <w:t>nhìn</w:t>
+      </w:r>
+      <w:proofErr w:type="spellEnd"/>
+      <w:r>
+        <w:rPr>
+          <w:sz w:val="28"/>
+          <w:szCs w:val="28"/>
+        </w:rPr>
+        <w:t xml:space="preserve"> </w:t>
+      </w:r>
+      <w:proofErr w:type="spellStart"/>
+      <w:r>
+        <w:rPr>
+          <w:sz w:val="28"/>
+          <w:szCs w:val="28"/>
+        </w:rPr>
+        <w:t>và</w:t>
+      </w:r>
+      <w:proofErr w:type="spellEnd"/>
+      <w:r>
+        <w:rPr>
+          <w:sz w:val="28"/>
+          <w:szCs w:val="28"/>
+        </w:rPr>
+        <w:t xml:space="preserve"> </w:t>
+      </w:r>
+      <w:proofErr w:type="spellStart"/>
+      <w:r>
+        <w:rPr>
+          <w:sz w:val="28"/>
+          <w:szCs w:val="28"/>
+        </w:rPr>
+        <w:t>cảm</w:t>
+      </w:r>
+      <w:proofErr w:type="spellEnd"/>
+      <w:r>
+        <w:rPr>
+          <w:sz w:val="28"/>
+          <w:szCs w:val="28"/>
+        </w:rPr>
+        <w:t xml:space="preserve"> </w:t>
+      </w:r>
+      <w:proofErr w:type="spellStart"/>
+      <w:r>
+        <w:rPr>
+          <w:sz w:val="28"/>
+          <w:szCs w:val="28"/>
+        </w:rPr>
+        <w:t>nhận</w:t>
+      </w:r>
+      <w:proofErr w:type="spellEnd"/>
+      <w:r>
+        <w:rPr>
+          <w:sz w:val="28"/>
+          <w:szCs w:val="28"/>
+        </w:rPr>
+        <w:t xml:space="preserve"> </w:t>
+      </w:r>
+      <w:proofErr w:type="spellStart"/>
+      <w:r>
+        <w:rPr>
+          <w:sz w:val="28"/>
+          <w:szCs w:val="28"/>
+        </w:rPr>
+        <w:t>sao</w:t>
+      </w:r>
+      <w:proofErr w:type="spellEnd"/>
+      <w:r>
+        <w:rPr>
+          <w:sz w:val="28"/>
+          <w:szCs w:val="28"/>
+        </w:rPr>
+        <w:t xml:space="preserve"> </w:t>
+      </w:r>
+      <w:proofErr w:type="spellStart"/>
+      <w:r>
+        <w:rPr>
+          <w:sz w:val="28"/>
+          <w:szCs w:val="28"/>
+        </w:rPr>
+        <w:t>cho</w:t>
+      </w:r>
+      <w:proofErr w:type="spellEnd"/>
+      <w:r>
+        <w:rPr>
+          <w:sz w:val="28"/>
+          <w:szCs w:val="28"/>
+        </w:rPr>
+        <w:t xml:space="preserve"> </w:t>
+      </w:r>
+      <w:proofErr w:type="spellStart"/>
+      <w:r>
+        <w:rPr>
+          <w:sz w:val="28"/>
+          <w:szCs w:val="28"/>
+        </w:rPr>
+        <w:t>hợp</w:t>
+      </w:r>
+      <w:proofErr w:type="spellEnd"/>
+      <w:r>
+        <w:rPr>
+          <w:sz w:val="28"/>
+          <w:szCs w:val="28"/>
+        </w:rPr>
+        <w:t xml:space="preserve"> </w:t>
+      </w:r>
+      <w:proofErr w:type="spellStart"/>
+      <w:r>
+        <w:rPr>
+          <w:sz w:val="28"/>
+          <w:szCs w:val="28"/>
+        </w:rPr>
+        <w:t>lý</w:t>
+      </w:r>
+      <w:proofErr w:type="spellEnd"/>
     </w:p>
     <w:p>
       <w:pPr>
@@ -680,7 +3530,7 @@
                     </pic:cNvPicPr>
                   </pic:nvPicPr>
                   <pic:blipFill>
-                    <a:blip r:embed="rId8">
+                    <a:blip r:embed="rId11">
                       <a:extLst>
                         <a:ext uri="{28A0092B-C50C-407E-A947-70E740481C1C}">
                           <a14:useLocalDpi xmlns:a14="http://schemas.microsoft.com/office/drawing/2010/main" val="0"/>
@@ -716,6 +3566,28 @@
       <w:pPr>
         <w:pStyle w:val="ListParagraph"/>
         <w:ind w:left="1080"/>
+        <w:jc w:val="center"/>
+        <w:rPr>
+          <w:sz w:val="28"/>
+          <w:szCs w:val="28"/>
+        </w:rPr>
+      </w:pPr>
+    </w:p>
+    <w:p>
+      <w:pPr>
+        <w:pStyle w:val="ListParagraph"/>
+        <w:ind w:left="1080"/>
+        <w:jc w:val="center"/>
+        <w:rPr>
+          <w:sz w:val="28"/>
+          <w:szCs w:val="28"/>
+        </w:rPr>
+      </w:pPr>
+    </w:p>
+    <w:p>
+      <w:pPr>
+        <w:pStyle w:val="ListParagraph"/>
+        <w:ind w:left="1080"/>
         <w:rPr>
           <w:sz w:val="28"/>
           <w:szCs w:val="28"/>
@@ -736,17 +3608,186 @@
       </w:pPr>
       <w:r>
         <w:rPr>
-          <w:sz w:val="28"/>
-          <w:szCs w:val="28"/>
-        </w:rPr>
-        <w:t xml:space="preserve">Dựng giao diện file HTML từ file </w:t>
-      </w:r>
-      <w:r>
-        <w:rPr>
-          <w:sz w:val="28"/>
-          <w:szCs w:val="28"/>
-        </w:rPr>
-        <w:t xml:space="preserve">photoshop sau: </w:t>
+          <w:b/>
+          <w:sz w:val="28"/>
+          <w:szCs w:val="28"/>
+        </w:rPr>
+        <w:t>[</w:t>
+      </w:r>
+      <w:proofErr w:type="spellStart"/>
+      <w:r>
+        <w:rPr>
+          <w:b/>
+          <w:sz w:val="28"/>
+          <w:szCs w:val="28"/>
+        </w:rPr>
+        <w:t>Bài</w:t>
+      </w:r>
+      <w:proofErr w:type="spellEnd"/>
+      <w:r>
+        <w:rPr>
+          <w:b/>
+          <w:sz w:val="28"/>
+          <w:szCs w:val="28"/>
+        </w:rPr>
+        <w:t xml:space="preserve"> </w:t>
+      </w:r>
+      <w:proofErr w:type="spellStart"/>
+      <w:r>
+        <w:rPr>
+          <w:b/>
+          <w:sz w:val="28"/>
+          <w:szCs w:val="28"/>
+        </w:rPr>
+        <w:t>tập</w:t>
+      </w:r>
+      <w:proofErr w:type="spellEnd"/>
+      <w:r>
+        <w:rPr>
+          <w:b/>
+          <w:sz w:val="28"/>
+          <w:szCs w:val="28"/>
+        </w:rPr>
+        <w:t xml:space="preserve"> </w:t>
+      </w:r>
+      <w:proofErr w:type="spellStart"/>
+      <w:r>
+        <w:rPr>
+          <w:b/>
+          <w:sz w:val="28"/>
+          <w:szCs w:val="28"/>
+        </w:rPr>
+        <w:t>nâng</w:t>
+      </w:r>
+      <w:proofErr w:type="spellEnd"/>
+      <w:r>
+        <w:rPr>
+          <w:b/>
+          <w:sz w:val="28"/>
+          <w:szCs w:val="28"/>
+        </w:rPr>
+        <w:t xml:space="preserve"> </w:t>
+      </w:r>
+      <w:proofErr w:type="spellStart"/>
+      <w:r>
+        <w:rPr>
+          <w:b/>
+          <w:sz w:val="28"/>
+          <w:szCs w:val="28"/>
+        </w:rPr>
+        <w:t>cao</w:t>
+      </w:r>
+      <w:proofErr w:type="spellEnd"/>
+      <w:r>
+        <w:rPr>
+          <w:b/>
+          <w:sz w:val="28"/>
+          <w:szCs w:val="28"/>
+        </w:rPr>
+        <w:t>]</w:t>
+      </w:r>
+      <w:r>
+        <w:rPr>
+          <w:sz w:val="28"/>
+          <w:szCs w:val="28"/>
+        </w:rPr>
+        <w:t xml:space="preserve"> </w:t>
+      </w:r>
+      <w:proofErr w:type="spellStart"/>
+      <w:r>
+        <w:rPr>
+          <w:sz w:val="28"/>
+          <w:szCs w:val="28"/>
+        </w:rPr>
+        <w:t>Dựng</w:t>
+      </w:r>
+      <w:proofErr w:type="spellEnd"/>
+      <w:r>
+        <w:rPr>
+          <w:sz w:val="28"/>
+          <w:szCs w:val="28"/>
+        </w:rPr>
+        <w:t xml:space="preserve"> </w:t>
+      </w:r>
+      <w:proofErr w:type="spellStart"/>
+      <w:r>
+        <w:rPr>
+          <w:sz w:val="28"/>
+          <w:szCs w:val="28"/>
+        </w:rPr>
+        <w:t>giao</w:t>
+      </w:r>
+      <w:proofErr w:type="spellEnd"/>
+      <w:r>
+        <w:rPr>
+          <w:sz w:val="28"/>
+          <w:szCs w:val="28"/>
+        </w:rPr>
+        <w:t xml:space="preserve"> </w:t>
+      </w:r>
+      <w:proofErr w:type="spellStart"/>
+      <w:r>
+        <w:rPr>
+          <w:sz w:val="28"/>
+          <w:szCs w:val="28"/>
+        </w:rPr>
+        <w:t>diện</w:t>
+      </w:r>
+      <w:proofErr w:type="spellEnd"/>
+      <w:r>
+        <w:rPr>
+          <w:sz w:val="28"/>
+          <w:szCs w:val="28"/>
+        </w:rPr>
+        <w:t xml:space="preserve"> file HTML </w:t>
+      </w:r>
+      <w:proofErr w:type="spellStart"/>
+      <w:r>
+        <w:rPr>
+          <w:sz w:val="28"/>
+          <w:szCs w:val="28"/>
+        </w:rPr>
+        <w:t>từ</w:t>
+      </w:r>
+      <w:proofErr w:type="spellEnd"/>
+      <w:r>
+        <w:rPr>
+          <w:sz w:val="28"/>
+          <w:szCs w:val="28"/>
+        </w:rPr>
+        <w:t xml:space="preserve"> file </w:t>
+      </w:r>
+      <w:proofErr w:type="spellStart"/>
+      <w:r>
+        <w:rPr>
+          <w:sz w:val="28"/>
+          <w:szCs w:val="28"/>
+        </w:rPr>
+        <w:t>photoshop</w:t>
+      </w:r>
+      <w:proofErr w:type="spellEnd"/>
+      <w:r>
+        <w:rPr>
+          <w:sz w:val="28"/>
+          <w:szCs w:val="28"/>
+        </w:rPr>
+        <w:t xml:space="preserve"> </w:t>
+      </w:r>
+      <w:proofErr w:type="spellStart"/>
+      <w:r>
+        <w:rPr>
+          <w:sz w:val="28"/>
+          <w:szCs w:val="28"/>
+        </w:rPr>
+        <w:t>sau</w:t>
+      </w:r>
+      <w:proofErr w:type="spellEnd"/>
+      <w:r>
+        <w:rPr>
+          <w:sz w:val="28"/>
+          <w:szCs w:val="28"/>
+        </w:rPr>
+        <w:t xml:space="preserve">: </w:t>
       </w:r>
       <w:r>
         <w:rPr>
@@ -754,7 +3795,7 @@
           <w:sz w:val="28"/>
           <w:szCs w:val="28"/>
         </w:rPr>
-        <w:t>\Day4_Bootstrap\Bai_tap_ve_nha\</w:t>
+        <w:t>\</w:t>
       </w:r>
       <w:r>
         <w:rPr>
@@ -762,6 +3803,41 @@
           <w:sz w:val="28"/>
           <w:szCs w:val="28"/>
         </w:rPr>
+        <w:t>Day5_FontAwesome_Thuc_hanh_Bootstrap</w:t>
+      </w:r>
+      <w:r>
+        <w:rPr>
+          <w:i/>
+          <w:sz w:val="28"/>
+          <w:szCs w:val="28"/>
+        </w:rPr>
+        <w:t>\</w:t>
+      </w:r>
+      <w:proofErr w:type="spellStart"/>
+      <w:r>
+        <w:rPr>
+          <w:i/>
+          <w:sz w:val="28"/>
+          <w:szCs w:val="28"/>
+        </w:rPr>
+        <w:t>Bai_tap_ve_nha</w:t>
+      </w:r>
+      <w:proofErr w:type="spellEnd"/>
+      <w:r>
+        <w:rPr>
+          <w:i/>
+          <w:sz w:val="28"/>
+          <w:szCs w:val="28"/>
+        </w:rPr>
+        <w:t>\</w:t>
+      </w:r>
+      <w:proofErr w:type="spellStart"/>
+      <w:r>
+        <w:rPr>
+          <w:i/>
+          <w:sz w:val="28"/>
+          <w:szCs w:val="28"/>
+        </w:rPr>
         <w:t>bt</w:t>
       </w:r>
       <w:r>
@@ -772,12 +3848,52 @@
         </w:rPr>
         <w:t>.psd</w:t>
       </w:r>
-      <w:r>
-        <w:rPr>
-          <w:sz w:val="28"/>
-          <w:szCs w:val="28"/>
-        </w:rPr>
-        <w:t xml:space="preserve">, yêu cầu </w:t>
+      <w:proofErr w:type="spellEnd"/>
+      <w:r>
+        <w:rPr>
+          <w:sz w:val="28"/>
+          <w:szCs w:val="28"/>
+        </w:rPr>
+        <w:t xml:space="preserve">, </w:t>
+      </w:r>
+      <w:proofErr w:type="spellStart"/>
+      <w:r>
+        <w:rPr>
+          <w:sz w:val="28"/>
+          <w:szCs w:val="28"/>
+        </w:rPr>
+        <w:t>yêu</w:t>
+      </w:r>
+      <w:proofErr w:type="spellEnd"/>
+      <w:r>
+        <w:rPr>
+          <w:sz w:val="28"/>
+          <w:szCs w:val="28"/>
+        </w:rPr>
+        <w:t xml:space="preserve"> </w:t>
+      </w:r>
+      <w:proofErr w:type="spellStart"/>
+      <w:r>
+        <w:rPr>
+          <w:sz w:val="28"/>
+          <w:szCs w:val="28"/>
+        </w:rPr>
+        <w:t>cầ</w:t>
+      </w:r>
+      <w:r>
+        <w:rPr>
+          <w:sz w:val="28"/>
+          <w:szCs w:val="28"/>
+        </w:rPr>
+        <w:t>u</w:t>
+      </w:r>
+      <w:proofErr w:type="spellEnd"/>
+      <w:r>
+        <w:rPr>
+          <w:sz w:val="28"/>
+          <w:szCs w:val="28"/>
+        </w:rPr>
+        <w:t>:</w:t>
       </w:r>
     </w:p>
     <w:p>
@@ -792,6 +3908,7 @@
           <w:szCs w:val="28"/>
         </w:rPr>
       </w:pPr>
+      <w:proofErr w:type="spellStart"/>
       <w:r>
         <w:rPr>
           <w:sz w:val="28"/>
@@ -804,14 +3921,111 @@
           <w:sz w:val="28"/>
           <w:szCs w:val="28"/>
         </w:rPr>
-        <w:t>ấy font và ảnh chính xác từ</w:t>
-      </w:r>
-      <w:r>
-        <w:rPr>
-          <w:sz w:val="28"/>
-          <w:szCs w:val="28"/>
-        </w:rPr>
-        <w:t xml:space="preserve"> file psd </w:t>
+        <w:t>ấy</w:t>
+      </w:r>
+      <w:proofErr w:type="spellEnd"/>
+      <w:r>
+        <w:rPr>
+          <w:sz w:val="28"/>
+          <w:szCs w:val="28"/>
+        </w:rPr>
+        <w:t xml:space="preserve"> font </w:t>
+      </w:r>
+      <w:proofErr w:type="spellStart"/>
+      <w:r>
+        <w:rPr>
+          <w:sz w:val="28"/>
+          <w:szCs w:val="28"/>
+        </w:rPr>
+        <w:t>và</w:t>
+      </w:r>
+      <w:proofErr w:type="spellEnd"/>
+      <w:r>
+        <w:rPr>
+          <w:sz w:val="28"/>
+          <w:szCs w:val="28"/>
+        </w:rPr>
+        <w:t xml:space="preserve"> </w:t>
+      </w:r>
+      <w:proofErr w:type="spellStart"/>
+      <w:r>
+        <w:rPr>
+          <w:sz w:val="28"/>
+          <w:szCs w:val="28"/>
+        </w:rPr>
+        <w:t>ảnh</w:t>
+      </w:r>
+      <w:proofErr w:type="spellEnd"/>
+      <w:r>
+        <w:rPr>
+          <w:sz w:val="28"/>
+          <w:szCs w:val="28"/>
+        </w:rPr>
+        <w:t xml:space="preserve"> </w:t>
+      </w:r>
+      <w:proofErr w:type="spellStart"/>
+      <w:r>
+        <w:rPr>
+          <w:sz w:val="28"/>
+          <w:szCs w:val="28"/>
+        </w:rPr>
+        <w:t>chính</w:t>
+      </w:r>
+      <w:proofErr w:type="spellEnd"/>
+      <w:r>
+        <w:rPr>
+          <w:sz w:val="28"/>
+          <w:szCs w:val="28"/>
+        </w:rPr>
+        <w:t xml:space="preserve"> </w:t>
+      </w:r>
+      <w:proofErr w:type="spellStart"/>
+      <w:r>
+        <w:rPr>
+          <w:sz w:val="28"/>
+          <w:szCs w:val="28"/>
+        </w:rPr>
+        <w:t>xác</w:t>
+      </w:r>
+      <w:proofErr w:type="spellEnd"/>
+      <w:r>
+        <w:rPr>
+          <w:sz w:val="28"/>
+          <w:szCs w:val="28"/>
+        </w:rPr>
+        <w:t xml:space="preserve"> </w:t>
+      </w:r>
+      <w:proofErr w:type="spellStart"/>
+      <w:r>
+        <w:rPr>
+          <w:sz w:val="28"/>
+          <w:szCs w:val="28"/>
+        </w:rPr>
+        <w:t>từ</w:t>
+      </w:r>
+      <w:proofErr w:type="spellEnd"/>
+      <w:r>
+        <w:rPr>
+          <w:sz w:val="28"/>
+          <w:szCs w:val="28"/>
+        </w:rPr>
+        <w:t xml:space="preserve"> file </w:t>
+      </w:r>
+      <w:proofErr w:type="spellStart"/>
+      <w:r>
+        <w:rPr>
+          <w:sz w:val="28"/>
+          <w:szCs w:val="28"/>
+        </w:rPr>
+        <w:t>psd</w:t>
+      </w:r>
+      <w:proofErr w:type="spellEnd"/>
+      <w:r>
+        <w:rPr>
+          <w:sz w:val="28"/>
+          <w:szCs w:val="28"/>
+        </w:rPr>
+        <w:t xml:space="preserve"> </w:t>
       </w:r>
     </w:p>
     <w:p>
@@ -826,137 +4040,223 @@
           <w:szCs w:val="28"/>
         </w:rPr>
       </w:pPr>
-      <w:r>
-        <w:rPr>
-          <w:sz w:val="28"/>
-          <w:szCs w:val="28"/>
-        </w:rPr>
-        <w:t>Cấu trúc trang chia theo các phần như đã học</w:t>
-      </w:r>
-    </w:p>
-    <w:p>
-      <w:pPr>
-        <w:pStyle w:val="ListParagraph"/>
-        <w:numPr>
-          <w:ilvl w:val="0"/>
-          <w:numId w:val="3"/>
-        </w:numPr>
-        <w:rPr>
-          <w:sz w:val="28"/>
-          <w:szCs w:val="28"/>
-        </w:rPr>
-      </w:pPr>
-      <w:r>
-        <w:rPr>
-          <w:sz w:val="28"/>
-          <w:szCs w:val="28"/>
-        </w:rPr>
-        <w:t>Áp dụ</w:t>
-      </w:r>
-      <w:r>
-        <w:rPr>
-          <w:sz w:val="28"/>
-          <w:szCs w:val="28"/>
-        </w:rPr>
-        <w:t>ng framework Bootstrap, lưu ý là dàn trang bắt buộc</w:t>
-      </w:r>
-      <w:r>
-        <w:rPr>
-          <w:sz w:val="28"/>
-          <w:szCs w:val="28"/>
-        </w:rPr>
-        <w:t xml:space="preserve"> phải</w:t>
-      </w:r>
-      <w:r>
-        <w:rPr>
-          <w:sz w:val="28"/>
-          <w:szCs w:val="28"/>
-        </w:rPr>
-        <w:t xml:space="preserve"> sử dụng</w:t>
-      </w:r>
-      <w:r>
-        <w:rPr>
-          <w:sz w:val="28"/>
-          <w:szCs w:val="28"/>
-        </w:rPr>
-        <w:t xml:space="preserve"> cơ chế của</w:t>
-      </w:r>
-      <w:r>
-        <w:rPr>
-          <w:sz w:val="28"/>
-          <w:szCs w:val="28"/>
-        </w:rPr>
-        <w:t xml:space="preserve"> Bootstrap</w:t>
-      </w:r>
-    </w:p>
-    <w:p>
-      <w:pPr>
-        <w:pStyle w:val="ListParagraph"/>
-        <w:numPr>
-          <w:ilvl w:val="0"/>
-          <w:numId w:val="3"/>
-        </w:numPr>
-        <w:rPr>
-          <w:sz w:val="28"/>
-          <w:szCs w:val="28"/>
-        </w:rPr>
-      </w:pPr>
-      <w:r>
-        <w:rPr>
-          <w:sz w:val="28"/>
-          <w:szCs w:val="28"/>
-        </w:rPr>
-        <w:t>Responsive tương ứng trên mobile</w:t>
-      </w:r>
-      <w:r>
-        <w:rPr>
-          <w:sz w:val="28"/>
-          <w:szCs w:val="28"/>
-        </w:rPr>
-        <w:t xml:space="preserve"> (max-width = 576px)</w:t>
-      </w:r>
-      <w:r>
-        <w:rPr>
-          <w:sz w:val="28"/>
-          <w:szCs w:val="28"/>
-        </w:rPr>
-        <w:t xml:space="preserve">, </w:t>
-      </w:r>
-      <w:r>
-        <w:rPr>
-          <w:sz w:val="28"/>
-          <w:szCs w:val="28"/>
-        </w:rPr>
-        <w:t>tự chỉnh</w:t>
-      </w:r>
-      <w:r>
-        <w:rPr>
-          <w:sz w:val="28"/>
-          <w:szCs w:val="28"/>
-        </w:rPr>
-        <w:t xml:space="preserve"> giao diện trên mobile </w:t>
-      </w:r>
-      <w:r>
-        <w:rPr>
-          <w:sz w:val="28"/>
-          <w:szCs w:val="28"/>
-        </w:rPr>
-        <w:t xml:space="preserve">dựa trên giao diện từ PC </w:t>
-      </w:r>
-      <w:r>
-        <w:rPr>
-          <w:sz w:val="28"/>
-          <w:szCs w:val="28"/>
-        </w:rPr>
-        <w:t xml:space="preserve">sao cho </w:t>
-      </w:r>
-      <w:r>
-        <w:rPr>
-          <w:sz w:val="28"/>
-          <w:szCs w:val="28"/>
-        </w:rPr>
-        <w:t>dễ nhìn và không có thanh scrollbar ngang</w:t>
-      </w:r>
+      <w:proofErr w:type="spellStart"/>
+      <w:r>
+        <w:rPr>
+          <w:sz w:val="28"/>
+          <w:szCs w:val="28"/>
+        </w:rPr>
+        <w:t>Trên</w:t>
+      </w:r>
+      <w:proofErr w:type="spellEnd"/>
+      <w:r>
+        <w:rPr>
+          <w:sz w:val="28"/>
+          <w:szCs w:val="28"/>
+        </w:rPr>
+        <w:t xml:space="preserve"> mobile, </w:t>
+      </w:r>
+      <w:proofErr w:type="spellStart"/>
+      <w:r>
+        <w:rPr>
+          <w:sz w:val="28"/>
+          <w:szCs w:val="28"/>
+        </w:rPr>
+        <w:t>tự</w:t>
+      </w:r>
+      <w:proofErr w:type="spellEnd"/>
+      <w:r>
+        <w:rPr>
+          <w:sz w:val="28"/>
+          <w:szCs w:val="28"/>
+        </w:rPr>
+        <w:t xml:space="preserve"> responsive </w:t>
+      </w:r>
+      <w:proofErr w:type="spellStart"/>
+      <w:r>
+        <w:rPr>
+          <w:sz w:val="28"/>
+          <w:szCs w:val="28"/>
+        </w:rPr>
+        <w:t>sao</w:t>
+      </w:r>
+      <w:proofErr w:type="spellEnd"/>
+      <w:r>
+        <w:rPr>
+          <w:sz w:val="28"/>
+          <w:szCs w:val="28"/>
+        </w:rPr>
+        <w:t xml:space="preserve"> </w:t>
+      </w:r>
+      <w:proofErr w:type="spellStart"/>
+      <w:r>
+        <w:rPr>
+          <w:sz w:val="28"/>
+          <w:szCs w:val="28"/>
+        </w:rPr>
+        <w:t>cho</w:t>
+      </w:r>
+      <w:proofErr w:type="spellEnd"/>
+      <w:r>
+        <w:rPr>
+          <w:sz w:val="28"/>
+          <w:szCs w:val="28"/>
+        </w:rPr>
+        <w:t xml:space="preserve"> </w:t>
+      </w:r>
+      <w:proofErr w:type="spellStart"/>
+      <w:r>
+        <w:rPr>
+          <w:sz w:val="28"/>
+          <w:szCs w:val="28"/>
+        </w:rPr>
+        <w:t>hợp</w:t>
+      </w:r>
+      <w:proofErr w:type="spellEnd"/>
+      <w:r>
+        <w:rPr>
+          <w:sz w:val="28"/>
+          <w:szCs w:val="28"/>
+        </w:rPr>
+        <w:t xml:space="preserve"> </w:t>
+      </w:r>
+      <w:proofErr w:type="spellStart"/>
+      <w:r>
+        <w:rPr>
+          <w:sz w:val="28"/>
+          <w:szCs w:val="28"/>
+        </w:rPr>
+        <w:t>lý</w:t>
+      </w:r>
+      <w:proofErr w:type="spellEnd"/>
+      <w:r>
+        <w:rPr>
+          <w:sz w:val="28"/>
+          <w:szCs w:val="28"/>
+        </w:rPr>
+        <w:t xml:space="preserve"> </w:t>
+      </w:r>
+      <w:proofErr w:type="spellStart"/>
+      <w:r>
+        <w:rPr>
+          <w:sz w:val="28"/>
+          <w:szCs w:val="28"/>
+        </w:rPr>
+        <w:t>với</w:t>
+      </w:r>
+      <w:proofErr w:type="spellEnd"/>
+      <w:r>
+        <w:rPr>
+          <w:sz w:val="28"/>
+          <w:szCs w:val="28"/>
+        </w:rPr>
+        <w:t xml:space="preserve"> </w:t>
+      </w:r>
+      <w:proofErr w:type="spellStart"/>
+      <w:r>
+        <w:rPr>
+          <w:sz w:val="28"/>
+          <w:szCs w:val="28"/>
+        </w:rPr>
+        <w:t>cách</w:t>
+      </w:r>
+      <w:proofErr w:type="spellEnd"/>
+      <w:r>
+        <w:rPr>
+          <w:sz w:val="28"/>
+          <w:szCs w:val="28"/>
+        </w:rPr>
+        <w:t xml:space="preserve"> </w:t>
+      </w:r>
+      <w:proofErr w:type="spellStart"/>
+      <w:r>
+        <w:rPr>
+          <w:sz w:val="28"/>
+          <w:szCs w:val="28"/>
+        </w:rPr>
+        <w:t>nhìn</w:t>
+      </w:r>
+      <w:proofErr w:type="spellEnd"/>
+      <w:r>
+        <w:rPr>
+          <w:sz w:val="28"/>
+          <w:szCs w:val="28"/>
+        </w:rPr>
+        <w:t xml:space="preserve"> </w:t>
+      </w:r>
+      <w:proofErr w:type="spellStart"/>
+      <w:r>
+        <w:rPr>
+          <w:sz w:val="28"/>
+          <w:szCs w:val="28"/>
+        </w:rPr>
+        <w:t>và</w:t>
+      </w:r>
+      <w:proofErr w:type="spellEnd"/>
+      <w:r>
+        <w:rPr>
+          <w:sz w:val="28"/>
+          <w:szCs w:val="28"/>
+        </w:rPr>
+        <w:t xml:space="preserve"> </w:t>
+      </w:r>
+      <w:proofErr w:type="spellStart"/>
+      <w:r>
+        <w:rPr>
+          <w:sz w:val="28"/>
+          <w:szCs w:val="28"/>
+        </w:rPr>
+        <w:t>cảm</w:t>
+      </w:r>
+      <w:proofErr w:type="spellEnd"/>
+      <w:r>
+        <w:rPr>
+          <w:sz w:val="28"/>
+          <w:szCs w:val="28"/>
+        </w:rPr>
+        <w:t xml:space="preserve"> </w:t>
+      </w:r>
+      <w:proofErr w:type="spellStart"/>
+      <w:r>
+        <w:rPr>
+          <w:sz w:val="28"/>
+          <w:szCs w:val="28"/>
+        </w:rPr>
+        <w:t>nhận</w:t>
+      </w:r>
+      <w:proofErr w:type="spellEnd"/>
+      <w:r>
+        <w:rPr>
+          <w:sz w:val="28"/>
+          <w:szCs w:val="28"/>
+        </w:rPr>
+        <w:t xml:space="preserve"> </w:t>
+      </w:r>
+      <w:proofErr w:type="spellStart"/>
+      <w:r>
+        <w:rPr>
+          <w:sz w:val="28"/>
+          <w:szCs w:val="28"/>
+        </w:rPr>
+        <w:t>của</w:t>
+      </w:r>
+      <w:proofErr w:type="spellEnd"/>
+      <w:r>
+        <w:rPr>
+          <w:sz w:val="28"/>
+          <w:szCs w:val="28"/>
+        </w:rPr>
+        <w:t xml:space="preserve"> </w:t>
+      </w:r>
+      <w:proofErr w:type="spellStart"/>
+      <w:r>
+        <w:rPr>
+          <w:sz w:val="28"/>
+          <w:szCs w:val="28"/>
+        </w:rPr>
+        <w:t>bạn</w:t>
+      </w:r>
+      <w:proofErr w:type="spellEnd"/>
     </w:p>
     <w:p>
       <w:pPr>
@@ -994,7 +4294,7 @@
 </file>
 
 <file path=word/numbering.xml><?xml version="1.0" encoding="utf-8"?>
-<w:numbering xmlns:wpc="http://schemas.microsoft.com/office/word/2010/wordprocessingCanvas" xmlns:mc="http://schemas.openxmlformats.org/markup-compatibility/2006" xmlns:o="urn:schemas-microsoft-com:office:office" xmlns:r="http://schemas.openxmlformats.org/officeDocument/2006/relationships" xmlns:m="http://schemas.openxmlformats.org/officeDocument/2006/math" xmlns:v="urn:schemas-microsoft-com:vml" xmlns:wp14="http://schemas.microsoft.com/office/word/2010/wordprocessingDrawing" xmlns:wp="http://schemas.openxmlformats.org/drawingml/2006/wordprocessingDrawing" xmlns:w10="urn:schemas-microsoft-com:office:word" xmlns:w="http://schemas.openxmlformats.org/wordprocessingml/2006/main" xmlns:w14="http://schemas.microsoft.com/office/word/2010/wordml" xmlns:w15="http://schemas.microsoft.com/office/word/2012/wordml" xmlns:wpg="http://schemas.microsoft.com/office/word/2010/wordprocessingGroup" xmlns:wpi="http://schemas.microsoft.com/office/word/2010/wordprocessingInk" xmlns:wne="http://schemas.microsoft.com/office/word/2006/wordml" xmlns:wps="http://schemas.microsoft.com/office/word/2010/wordprocessingShape" mc:Ignorable="w14 w15 wp14">
+<w:numbering xmlns:wpc="http://schemas.microsoft.com/office/word/2010/wordprocessingCanvas" xmlns:cx="http://schemas.microsoft.com/office/drawing/2014/chartex" xmlns:mc="http://schemas.openxmlformats.org/markup-compatibility/2006" xmlns:o="urn:schemas-microsoft-com:office:office" xmlns:r="http://schemas.openxmlformats.org/officeDocument/2006/relationships" xmlns:m="http://schemas.openxmlformats.org/officeDocument/2006/math" xmlns:v="urn:schemas-microsoft-com:vml" xmlns:wp14="http://schemas.microsoft.com/office/word/2010/wordprocessingDrawing" xmlns:wp="http://schemas.openxmlformats.org/drawingml/2006/wordprocessingDrawing" xmlns:w10="urn:schemas-microsoft-com:office:word" xmlns:w="http://schemas.openxmlformats.org/wordprocessingml/2006/main" xmlns:w14="http://schemas.microsoft.com/office/word/2010/wordml" xmlns:w15="http://schemas.microsoft.com/office/word/2012/wordml" xmlns:w16se="http://schemas.microsoft.com/office/word/2015/wordml/symex" xmlns:wpg="http://schemas.microsoft.com/office/word/2010/wordprocessingGroup" xmlns:wpi="http://schemas.microsoft.com/office/word/2010/wordprocessingInk" xmlns:wne="http://schemas.microsoft.com/office/word/2006/wordml" xmlns:wps="http://schemas.microsoft.com/office/word/2010/wordprocessingShape" mc:Ignorable="w14 w15 w16se wp14">
   <w:abstractNum w:abstractNumId="0" w15:restartNumberingAfterBreak="0">
     <w:nsid w:val="023A2BA0"/>
     <w:multiLevelType w:val="hybridMultilevel"/>
@@ -1733,7 +5033,7 @@
   <w:abstractNum w:abstractNumId="7" w15:restartNumberingAfterBreak="0">
     <w:nsid w:val="3C7806F1"/>
     <w:multiLevelType w:val="hybridMultilevel"/>
-    <w:tmpl w:val="8AE27A72"/>
+    <w:tmpl w:val="62B29DFA"/>
     <w:lvl w:ilvl="0" w:tplc="0409000F">
       <w:start w:val="1"/>
       <w:numFmt w:val="decimal"/>
@@ -1929,6 +5229,119 @@
     </w:lvl>
   </w:abstractNum>
   <w:abstractNum w:abstractNumId="9" w15:restartNumberingAfterBreak="0">
+    <w:nsid w:val="490742FA"/>
+    <w:multiLevelType w:val="hybridMultilevel"/>
+    <w:tmpl w:val="6EFEA1C8"/>
+    <w:lvl w:ilvl="0" w:tplc="04090001">
+      <w:start w:val="1"/>
+      <w:numFmt w:val="bullet"/>
+      <w:lvlText w:val=""/>
+      <w:lvlJc w:val="left"/>
+      <w:pPr>
+        <w:ind w:left="1800" w:hanging="360"/>
+      </w:pPr>
+      <w:rPr>
+        <w:rFonts w:ascii="Symbol" w:hAnsi="Symbol" w:hint="default"/>
+      </w:rPr>
+    </w:lvl>
+    <w:lvl w:ilvl="1" w:tplc="04090003" w:tentative="1">
+      <w:start w:val="1"/>
+      <w:numFmt w:val="bullet"/>
+      <w:lvlText w:val="o"/>
+      <w:lvlJc w:val="left"/>
+      <w:pPr>
+        <w:ind w:left="2520" w:hanging="360"/>
+      </w:pPr>
+      <w:rPr>
+        <w:rFonts w:ascii="Courier New" w:hAnsi="Courier New" w:cs="Courier New" w:hint="default"/>
+      </w:rPr>
+    </w:lvl>
+    <w:lvl w:ilvl="2" w:tplc="04090005" w:tentative="1">
+      <w:start w:val="1"/>
+      <w:numFmt w:val="bullet"/>
+      <w:lvlText w:val=""/>
+      <w:lvlJc w:val="left"/>
+      <w:pPr>
+        <w:ind w:left="3240" w:hanging="360"/>
+      </w:pPr>
+      <w:rPr>
+        <w:rFonts w:ascii="Wingdings" w:hAnsi="Wingdings" w:hint="default"/>
+      </w:rPr>
+    </w:lvl>
+    <w:lvl w:ilvl="3" w:tplc="04090001" w:tentative="1">
+      <w:start w:val="1"/>
+      <w:numFmt w:val="bullet"/>
+      <w:lvlText w:val=""/>
+      <w:lvlJc w:val="left"/>
+      <w:pPr>
+        <w:ind w:left="3960" w:hanging="360"/>
+      </w:pPr>
+      <w:rPr>
+        <w:rFonts w:ascii="Symbol" w:hAnsi="Symbol" w:hint="default"/>
+      </w:rPr>
+    </w:lvl>
+    <w:lvl w:ilvl="4" w:tplc="04090003" w:tentative="1">
+      <w:start w:val="1"/>
+      <w:numFmt w:val="bullet"/>
+      <w:lvlText w:val="o"/>
+      <w:lvlJc w:val="left"/>
+      <w:pPr>
+        <w:ind w:left="4680" w:hanging="360"/>
+      </w:pPr>
+      <w:rPr>
+        <w:rFonts w:ascii="Courier New" w:hAnsi="Courier New" w:cs="Courier New" w:hint="default"/>
+      </w:rPr>
+    </w:lvl>
+    <w:lvl w:ilvl="5" w:tplc="04090005" w:tentative="1">
+      <w:start w:val="1"/>
+      <w:numFmt w:val="bullet"/>
+      <w:lvlText w:val=""/>
+      <w:lvlJc w:val="left"/>
+      <w:pPr>
+        <w:ind w:left="5400" w:hanging="360"/>
+      </w:pPr>
+      <w:rPr>
+        <w:rFonts w:ascii="Wingdings" w:hAnsi="Wingdings" w:hint="default"/>
+      </w:rPr>
+    </w:lvl>
+    <w:lvl w:ilvl="6" w:tplc="04090001" w:tentative="1">
+      <w:start w:val="1"/>
+      <w:numFmt w:val="bullet"/>
+      <w:lvlText w:val=""/>
+      <w:lvlJc w:val="left"/>
+      <w:pPr>
+        <w:ind w:left="6120" w:hanging="360"/>
+      </w:pPr>
+      <w:rPr>
+        <w:rFonts w:ascii="Symbol" w:hAnsi="Symbol" w:hint="default"/>
+      </w:rPr>
+    </w:lvl>
+    <w:lvl w:ilvl="7" w:tplc="04090003" w:tentative="1">
+      <w:start w:val="1"/>
+      <w:numFmt w:val="bullet"/>
+      <w:lvlText w:val="o"/>
+      <w:lvlJc w:val="left"/>
+      <w:pPr>
+        <w:ind w:left="6840" w:hanging="360"/>
+      </w:pPr>
+      <w:rPr>
+        <w:rFonts w:ascii="Courier New" w:hAnsi="Courier New" w:cs="Courier New" w:hint="default"/>
+      </w:rPr>
+    </w:lvl>
+    <w:lvl w:ilvl="8" w:tplc="04090005" w:tentative="1">
+      <w:start w:val="1"/>
+      <w:numFmt w:val="bullet"/>
+      <w:lvlText w:val=""/>
+      <w:lvlJc w:val="left"/>
+      <w:pPr>
+        <w:ind w:left="7560" w:hanging="360"/>
+      </w:pPr>
+      <w:rPr>
+        <w:rFonts w:ascii="Wingdings" w:hAnsi="Wingdings" w:hint="default"/>
+      </w:rPr>
+    </w:lvl>
+  </w:abstractNum>
+  <w:abstractNum w:abstractNumId="10" w15:restartNumberingAfterBreak="0">
     <w:nsid w:val="4D8B061E"/>
     <w:multiLevelType w:val="hybridMultilevel"/>
     <w:tmpl w:val="519666AC"/>
@@ -2041,7 +5454,7 @@
       </w:rPr>
     </w:lvl>
   </w:abstractNum>
-  <w:abstractNum w:abstractNumId="10" w15:restartNumberingAfterBreak="0">
+  <w:abstractNum w:abstractNumId="11" w15:restartNumberingAfterBreak="0">
     <w:nsid w:val="5F0F071A"/>
     <w:multiLevelType w:val="hybridMultilevel"/>
     <w:tmpl w:val="A9887542"/>
@@ -2154,7 +5567,206 @@
       </w:rPr>
     </w:lvl>
   </w:abstractNum>
-  <w:abstractNum w:abstractNumId="11" w15:restartNumberingAfterBreak="0">
+  <w:abstractNum w:abstractNumId="12" w15:restartNumberingAfterBreak="0">
+    <w:nsid w:val="60172D83"/>
+    <w:multiLevelType w:val="hybridMultilevel"/>
+    <w:tmpl w:val="14765A02"/>
+    <w:lvl w:ilvl="0" w:tplc="0409000F">
+      <w:start w:val="1"/>
+      <w:numFmt w:val="decimal"/>
+      <w:lvlText w:val="%1."/>
+      <w:lvlJc w:val="left"/>
+      <w:pPr>
+        <w:ind w:left="1080" w:hanging="360"/>
+      </w:pPr>
+    </w:lvl>
+    <w:lvl w:ilvl="1" w:tplc="04090019" w:tentative="1">
+      <w:start w:val="1"/>
+      <w:numFmt w:val="lowerLetter"/>
+      <w:lvlText w:val="%2."/>
+      <w:lvlJc w:val="left"/>
+      <w:pPr>
+        <w:ind w:left="1800" w:hanging="360"/>
+      </w:pPr>
+    </w:lvl>
+    <w:lvl w:ilvl="2" w:tplc="0409001B" w:tentative="1">
+      <w:start w:val="1"/>
+      <w:numFmt w:val="lowerRoman"/>
+      <w:lvlText w:val="%3."/>
+      <w:lvlJc w:val="right"/>
+      <w:pPr>
+        <w:ind w:left="2520" w:hanging="180"/>
+      </w:pPr>
+    </w:lvl>
+    <w:lvl w:ilvl="3" w:tplc="0409000F" w:tentative="1">
+      <w:start w:val="1"/>
+      <w:numFmt w:val="decimal"/>
+      <w:lvlText w:val="%4."/>
+      <w:lvlJc w:val="left"/>
+      <w:pPr>
+        <w:ind w:left="3240" w:hanging="360"/>
+      </w:pPr>
+    </w:lvl>
+    <w:lvl w:ilvl="4" w:tplc="04090019" w:tentative="1">
+      <w:start w:val="1"/>
+      <w:numFmt w:val="lowerLetter"/>
+      <w:lvlText w:val="%5."/>
+      <w:lvlJc w:val="left"/>
+      <w:pPr>
+        <w:ind w:left="3960" w:hanging="360"/>
+      </w:pPr>
+    </w:lvl>
+    <w:lvl w:ilvl="5" w:tplc="0409001B" w:tentative="1">
+      <w:start w:val="1"/>
+      <w:numFmt w:val="lowerRoman"/>
+      <w:lvlText w:val="%6."/>
+      <w:lvlJc w:val="right"/>
+      <w:pPr>
+        <w:ind w:left="4680" w:hanging="180"/>
+      </w:pPr>
+    </w:lvl>
+    <w:lvl w:ilvl="6" w:tplc="0409000F" w:tentative="1">
+      <w:start w:val="1"/>
+      <w:numFmt w:val="decimal"/>
+      <w:lvlText w:val="%7."/>
+      <w:lvlJc w:val="left"/>
+      <w:pPr>
+        <w:ind w:left="5400" w:hanging="360"/>
+      </w:pPr>
+    </w:lvl>
+    <w:lvl w:ilvl="7" w:tplc="04090019" w:tentative="1">
+      <w:start w:val="1"/>
+      <w:numFmt w:val="lowerLetter"/>
+      <w:lvlText w:val="%8."/>
+      <w:lvlJc w:val="left"/>
+      <w:pPr>
+        <w:ind w:left="6120" w:hanging="360"/>
+      </w:pPr>
+    </w:lvl>
+    <w:lvl w:ilvl="8" w:tplc="0409001B" w:tentative="1">
+      <w:start w:val="1"/>
+      <w:numFmt w:val="lowerRoman"/>
+      <w:lvlText w:val="%9."/>
+      <w:lvlJc w:val="right"/>
+      <w:pPr>
+        <w:ind w:left="6840" w:hanging="180"/>
+      </w:pPr>
+    </w:lvl>
+  </w:abstractNum>
+  <w:abstractNum w:abstractNumId="13" w15:restartNumberingAfterBreak="0">
+    <w:nsid w:val="63C707B5"/>
+    <w:multiLevelType w:val="hybridMultilevel"/>
+    <w:tmpl w:val="E8A6AD6E"/>
+    <w:lvl w:ilvl="0" w:tplc="04090001">
+      <w:start w:val="1"/>
+      <w:numFmt w:val="bullet"/>
+      <w:lvlText w:val=""/>
+      <w:lvlJc w:val="left"/>
+      <w:pPr>
+        <w:ind w:left="1440" w:hanging="360"/>
+      </w:pPr>
+      <w:rPr>
+        <w:rFonts w:ascii="Symbol" w:hAnsi="Symbol" w:hint="default"/>
+      </w:rPr>
+    </w:lvl>
+    <w:lvl w:ilvl="1" w:tplc="04090003" w:tentative="1">
+      <w:start w:val="1"/>
+      <w:numFmt w:val="bullet"/>
+      <w:lvlText w:val="o"/>
+      <w:lvlJc w:val="left"/>
+      <w:pPr>
+        <w:ind w:left="2160" w:hanging="360"/>
+      </w:pPr>
+      <w:rPr>
+        <w:rFonts w:ascii="Courier New" w:hAnsi="Courier New" w:cs="Courier New" w:hint="default"/>
+      </w:rPr>
+    </w:lvl>
+    <w:lvl w:ilvl="2" w:tplc="04090005" w:tentative="1">
+      <w:start w:val="1"/>
+      <w:numFmt w:val="bullet"/>
+      <w:lvlText w:val=""/>
+      <w:lvlJc w:val="left"/>
+      <w:pPr>
+        <w:ind w:left="2880" w:hanging="360"/>
+      </w:pPr>
+      <w:rPr>
+        <w:rFonts w:ascii="Wingdings" w:hAnsi="Wingdings" w:hint="default"/>
+      </w:rPr>
+    </w:lvl>
+    <w:lvl w:ilvl="3" w:tplc="04090001" w:tentative="1">
+      <w:start w:val="1"/>
+      <w:numFmt w:val="bullet"/>
+      <w:lvlText w:val=""/>
+      <w:lvlJc w:val="left"/>
+      <w:pPr>
+        <w:ind w:left="3600" w:hanging="360"/>
+      </w:pPr>
+      <w:rPr>
+        <w:rFonts w:ascii="Symbol" w:hAnsi="Symbol" w:hint="default"/>
+      </w:rPr>
+    </w:lvl>
+    <w:lvl w:ilvl="4" w:tplc="04090003" w:tentative="1">
+      <w:start w:val="1"/>
+      <w:numFmt w:val="bullet"/>
+      <w:lvlText w:val="o"/>
+      <w:lvlJc w:val="left"/>
+      <w:pPr>
+        <w:ind w:left="4320" w:hanging="360"/>
+      </w:pPr>
+      <w:rPr>
+        <w:rFonts w:ascii="Courier New" w:hAnsi="Courier New" w:cs="Courier New" w:hint="default"/>
+      </w:rPr>
+    </w:lvl>
+    <w:lvl w:ilvl="5" w:tplc="04090005" w:tentative="1">
+      <w:start w:val="1"/>
+      <w:numFmt w:val="bullet"/>
+      <w:lvlText w:val=""/>
+      <w:lvlJc w:val="left"/>
+      <w:pPr>
+        <w:ind w:left="5040" w:hanging="360"/>
+      </w:pPr>
+      <w:rPr>
+        <w:rFonts w:ascii="Wingdings" w:hAnsi="Wingdings" w:hint="default"/>
+      </w:rPr>
+    </w:lvl>
+    <w:lvl w:ilvl="6" w:tplc="04090001" w:tentative="1">
+      <w:start w:val="1"/>
+      <w:numFmt w:val="bullet"/>
+      <w:lvlText w:val=""/>
+      <w:lvlJc w:val="left"/>
+      <w:pPr>
+        <w:ind w:left="5760" w:hanging="360"/>
+      </w:pPr>
+      <w:rPr>
+        <w:rFonts w:ascii="Symbol" w:hAnsi="Symbol" w:hint="default"/>
+      </w:rPr>
+    </w:lvl>
+    <w:lvl w:ilvl="7" w:tplc="04090003" w:tentative="1">
+      <w:start w:val="1"/>
+      <w:numFmt w:val="bullet"/>
+      <w:lvlText w:val="o"/>
+      <w:lvlJc w:val="left"/>
+      <w:pPr>
+        <w:ind w:left="6480" w:hanging="360"/>
+      </w:pPr>
+      <w:rPr>
+        <w:rFonts w:ascii="Courier New" w:hAnsi="Courier New" w:cs="Courier New" w:hint="default"/>
+      </w:rPr>
+    </w:lvl>
+    <w:lvl w:ilvl="8" w:tplc="04090005" w:tentative="1">
+      <w:start w:val="1"/>
+      <w:numFmt w:val="bullet"/>
+      <w:lvlText w:val=""/>
+      <w:lvlJc w:val="left"/>
+      <w:pPr>
+        <w:ind w:left="7200" w:hanging="360"/>
+      </w:pPr>
+      <w:rPr>
+        <w:rFonts w:ascii="Wingdings" w:hAnsi="Wingdings" w:hint="default"/>
+      </w:rPr>
+    </w:lvl>
+  </w:abstractNum>
+  <w:abstractNum w:abstractNumId="14" w15:restartNumberingAfterBreak="0">
     <w:nsid w:val="6ABA2190"/>
     <w:multiLevelType w:val="hybridMultilevel"/>
     <w:tmpl w:val="84C2A6CA"/>
@@ -2240,7 +5852,7 @@
       </w:pPr>
     </w:lvl>
   </w:abstractNum>
-  <w:abstractNum w:abstractNumId="12" w15:restartNumberingAfterBreak="0">
+  <w:abstractNum w:abstractNumId="15" w15:restartNumberingAfterBreak="0">
     <w:nsid w:val="6C320230"/>
     <w:multiLevelType w:val="hybridMultilevel"/>
     <w:tmpl w:val="A7EA63C6"/>
@@ -2353,7 +5965,233 @@
       </w:rPr>
     </w:lvl>
   </w:abstractNum>
-  <w:abstractNum w:abstractNumId="13" w15:restartNumberingAfterBreak="0">
+  <w:abstractNum w:abstractNumId="16" w15:restartNumberingAfterBreak="0">
+    <w:nsid w:val="6FE3393F"/>
+    <w:multiLevelType w:val="hybridMultilevel"/>
+    <w:tmpl w:val="A8BE1850"/>
+    <w:lvl w:ilvl="0" w:tplc="04090001">
+      <w:start w:val="1"/>
+      <w:numFmt w:val="bullet"/>
+      <w:lvlText w:val=""/>
+      <w:lvlJc w:val="left"/>
+      <w:pPr>
+        <w:ind w:left="1440" w:hanging="360"/>
+      </w:pPr>
+      <w:rPr>
+        <w:rFonts w:ascii="Symbol" w:hAnsi="Symbol" w:hint="default"/>
+      </w:rPr>
+    </w:lvl>
+    <w:lvl w:ilvl="1" w:tplc="04090003" w:tentative="1">
+      <w:start w:val="1"/>
+      <w:numFmt w:val="bullet"/>
+      <w:lvlText w:val="o"/>
+      <w:lvlJc w:val="left"/>
+      <w:pPr>
+        <w:ind w:left="2160" w:hanging="360"/>
+      </w:pPr>
+      <w:rPr>
+        <w:rFonts w:ascii="Courier New" w:hAnsi="Courier New" w:cs="Courier New" w:hint="default"/>
+      </w:rPr>
+    </w:lvl>
+    <w:lvl w:ilvl="2" w:tplc="04090005" w:tentative="1">
+      <w:start w:val="1"/>
+      <w:numFmt w:val="bullet"/>
+      <w:lvlText w:val=""/>
+      <w:lvlJc w:val="left"/>
+      <w:pPr>
+        <w:ind w:left="2880" w:hanging="360"/>
+      </w:pPr>
+      <w:rPr>
+        <w:rFonts w:ascii="Wingdings" w:hAnsi="Wingdings" w:hint="default"/>
+      </w:rPr>
+    </w:lvl>
+    <w:lvl w:ilvl="3" w:tplc="04090001" w:tentative="1">
+      <w:start w:val="1"/>
+      <w:numFmt w:val="bullet"/>
+      <w:lvlText w:val=""/>
+      <w:lvlJc w:val="left"/>
+      <w:pPr>
+        <w:ind w:left="3600" w:hanging="360"/>
+      </w:pPr>
+      <w:rPr>
+        <w:rFonts w:ascii="Symbol" w:hAnsi="Symbol" w:hint="default"/>
+      </w:rPr>
+    </w:lvl>
+    <w:lvl w:ilvl="4" w:tplc="04090003" w:tentative="1">
+      <w:start w:val="1"/>
+      <w:numFmt w:val="bullet"/>
+      <w:lvlText w:val="o"/>
+      <w:lvlJc w:val="left"/>
+      <w:pPr>
+        <w:ind w:left="4320" w:hanging="360"/>
+      </w:pPr>
+      <w:rPr>
+        <w:rFonts w:ascii="Courier New" w:hAnsi="Courier New" w:cs="Courier New" w:hint="default"/>
+      </w:rPr>
+    </w:lvl>
+    <w:lvl w:ilvl="5" w:tplc="04090005" w:tentative="1">
+      <w:start w:val="1"/>
+      <w:numFmt w:val="bullet"/>
+      <w:lvlText w:val=""/>
+      <w:lvlJc w:val="left"/>
+      <w:pPr>
+        <w:ind w:left="5040" w:hanging="360"/>
+      </w:pPr>
+      <w:rPr>
+        <w:rFonts w:ascii="Wingdings" w:hAnsi="Wingdings" w:hint="default"/>
+      </w:rPr>
+    </w:lvl>
+    <w:lvl w:ilvl="6" w:tplc="04090001" w:tentative="1">
+      <w:start w:val="1"/>
+      <w:numFmt w:val="bullet"/>
+      <w:lvlText w:val=""/>
+      <w:lvlJc w:val="left"/>
+      <w:pPr>
+        <w:ind w:left="5760" w:hanging="360"/>
+      </w:pPr>
+      <w:rPr>
+        <w:rFonts w:ascii="Symbol" w:hAnsi="Symbol" w:hint="default"/>
+      </w:rPr>
+    </w:lvl>
+    <w:lvl w:ilvl="7" w:tplc="04090003" w:tentative="1">
+      <w:start w:val="1"/>
+      <w:numFmt w:val="bullet"/>
+      <w:lvlText w:val="o"/>
+      <w:lvlJc w:val="left"/>
+      <w:pPr>
+        <w:ind w:left="6480" w:hanging="360"/>
+      </w:pPr>
+      <w:rPr>
+        <w:rFonts w:ascii="Courier New" w:hAnsi="Courier New" w:cs="Courier New" w:hint="default"/>
+      </w:rPr>
+    </w:lvl>
+    <w:lvl w:ilvl="8" w:tplc="04090005" w:tentative="1">
+      <w:start w:val="1"/>
+      <w:numFmt w:val="bullet"/>
+      <w:lvlText w:val=""/>
+      <w:lvlJc w:val="left"/>
+      <w:pPr>
+        <w:ind w:left="7200" w:hanging="360"/>
+      </w:pPr>
+      <w:rPr>
+        <w:rFonts w:ascii="Wingdings" w:hAnsi="Wingdings" w:hint="default"/>
+      </w:rPr>
+    </w:lvl>
+  </w:abstractNum>
+  <w:abstractNum w:abstractNumId="17" w15:restartNumberingAfterBreak="0">
+    <w:nsid w:val="70385BB6"/>
+    <w:multiLevelType w:val="hybridMultilevel"/>
+    <w:tmpl w:val="46802AAC"/>
+    <w:lvl w:ilvl="0" w:tplc="04090001">
+      <w:start w:val="1"/>
+      <w:numFmt w:val="bullet"/>
+      <w:lvlText w:val=""/>
+      <w:lvlJc w:val="left"/>
+      <w:pPr>
+        <w:ind w:left="720" w:hanging="360"/>
+      </w:pPr>
+      <w:rPr>
+        <w:rFonts w:ascii="Symbol" w:hAnsi="Symbol" w:hint="default"/>
+      </w:rPr>
+    </w:lvl>
+    <w:lvl w:ilvl="1" w:tplc="04090003" w:tentative="1">
+      <w:start w:val="1"/>
+      <w:numFmt w:val="bullet"/>
+      <w:lvlText w:val="o"/>
+      <w:lvlJc w:val="left"/>
+      <w:pPr>
+        <w:ind w:left="1440" w:hanging="360"/>
+      </w:pPr>
+      <w:rPr>
+        <w:rFonts w:ascii="Courier New" w:hAnsi="Courier New" w:cs="Courier New" w:hint="default"/>
+      </w:rPr>
+    </w:lvl>
+    <w:lvl w:ilvl="2" w:tplc="04090005" w:tentative="1">
+      <w:start w:val="1"/>
+      <w:numFmt w:val="bullet"/>
+      <w:lvlText w:val=""/>
+      <w:lvlJc w:val="left"/>
+      <w:pPr>
+        <w:ind w:left="2160" w:hanging="360"/>
+      </w:pPr>
+      <w:rPr>
+        <w:rFonts w:ascii="Wingdings" w:hAnsi="Wingdings" w:hint="default"/>
+      </w:rPr>
+    </w:lvl>
+    <w:lvl w:ilvl="3" w:tplc="04090001" w:tentative="1">
+      <w:start w:val="1"/>
+      <w:numFmt w:val="bullet"/>
+      <w:lvlText w:val=""/>
+      <w:lvlJc w:val="left"/>
+      <w:pPr>
+        <w:ind w:left="2880" w:hanging="360"/>
+      </w:pPr>
+      <w:rPr>
+        <w:rFonts w:ascii="Symbol" w:hAnsi="Symbol" w:hint="default"/>
+      </w:rPr>
+    </w:lvl>
+    <w:lvl w:ilvl="4" w:tplc="04090003" w:tentative="1">
+      <w:start w:val="1"/>
+      <w:numFmt w:val="bullet"/>
+      <w:lvlText w:val="o"/>
+      <w:lvlJc w:val="left"/>
+      <w:pPr>
+        <w:ind w:left="3600" w:hanging="360"/>
+      </w:pPr>
+      <w:rPr>
+        <w:rFonts w:ascii="Courier New" w:hAnsi="Courier New" w:cs="Courier New" w:hint="default"/>
+      </w:rPr>
+    </w:lvl>
+    <w:lvl w:ilvl="5" w:tplc="04090005" w:tentative="1">
+      <w:start w:val="1"/>
+      <w:numFmt w:val="bullet"/>
+      <w:lvlText w:val=""/>
+      <w:lvlJc w:val="left"/>
+      <w:pPr>
+        <w:ind w:left="4320" w:hanging="360"/>
+      </w:pPr>
+      <w:rPr>
+        <w:rFonts w:ascii="Wingdings" w:hAnsi="Wingdings" w:hint="default"/>
+      </w:rPr>
+    </w:lvl>
+    <w:lvl w:ilvl="6" w:tplc="04090001" w:tentative="1">
+      <w:start w:val="1"/>
+      <w:numFmt w:val="bullet"/>
+      <w:lvlText w:val=""/>
+      <w:lvlJc w:val="left"/>
+      <w:pPr>
+        <w:ind w:left="5040" w:hanging="360"/>
+      </w:pPr>
+      <w:rPr>
+        <w:rFonts w:ascii="Symbol" w:hAnsi="Symbol" w:hint="default"/>
+      </w:rPr>
+    </w:lvl>
+    <w:lvl w:ilvl="7" w:tplc="04090003" w:tentative="1">
+      <w:start w:val="1"/>
+      <w:numFmt w:val="bullet"/>
+      <w:lvlText w:val="o"/>
+      <w:lvlJc w:val="left"/>
+      <w:pPr>
+        <w:ind w:left="5760" w:hanging="360"/>
+      </w:pPr>
+      <w:rPr>
+        <w:rFonts w:ascii="Courier New" w:hAnsi="Courier New" w:cs="Courier New" w:hint="default"/>
+      </w:rPr>
+    </w:lvl>
+    <w:lvl w:ilvl="8" w:tplc="04090005" w:tentative="1">
+      <w:start w:val="1"/>
+      <w:numFmt w:val="bullet"/>
+      <w:lvlText w:val=""/>
+      <w:lvlJc w:val="left"/>
+      <w:pPr>
+        <w:ind w:left="6480" w:hanging="360"/>
+      </w:pPr>
+      <w:rPr>
+        <w:rFonts w:ascii="Wingdings" w:hAnsi="Wingdings" w:hint="default"/>
+      </w:rPr>
+    </w:lvl>
+  </w:abstractNum>
+  <w:abstractNum w:abstractNumId="18" w15:restartNumberingAfterBreak="0">
     <w:nsid w:val="70511C88"/>
     <w:multiLevelType w:val="hybridMultilevel"/>
     <w:tmpl w:val="B504E7FC"/>
@@ -2439,7 +6277,7 @@
       </w:pPr>
     </w:lvl>
   </w:abstractNum>
-  <w:abstractNum w:abstractNumId="14" w15:restartNumberingAfterBreak="0">
+  <w:abstractNum w:abstractNumId="19" w15:restartNumberingAfterBreak="0">
     <w:nsid w:val="705C3A2E"/>
     <w:multiLevelType w:val="hybridMultilevel"/>
     <w:tmpl w:val="00A2C758"/>
@@ -2552,7 +6390,7 @@
       </w:rPr>
     </w:lvl>
   </w:abstractNum>
-  <w:abstractNum w:abstractNumId="15" w15:restartNumberingAfterBreak="0">
+  <w:abstractNum w:abstractNumId="20" w15:restartNumberingAfterBreak="0">
     <w:nsid w:val="747E53C4"/>
     <w:multiLevelType w:val="hybridMultilevel"/>
     <w:tmpl w:val="9F0E77EE"/>
@@ -2665,7 +6503,7 @@
       </w:rPr>
     </w:lvl>
   </w:abstractNum>
-  <w:abstractNum w:abstractNumId="16" w15:restartNumberingAfterBreak="0">
+  <w:abstractNum w:abstractNumId="21" w15:restartNumberingAfterBreak="0">
     <w:nsid w:val="75383EF5"/>
     <w:multiLevelType w:val="hybridMultilevel"/>
     <w:tmpl w:val="F28A2A86"/>
@@ -2777,7 +6615,7 @@
       </w:rPr>
     </w:lvl>
   </w:abstractNum>
-  <w:abstractNum w:abstractNumId="17" w15:restartNumberingAfterBreak="0">
+  <w:abstractNum w:abstractNumId="22" w15:restartNumberingAfterBreak="0">
     <w:nsid w:val="7962794F"/>
     <w:multiLevelType w:val="hybridMultilevel"/>
     <w:tmpl w:val="38E622E2"/>
@@ -2890,7 +6728,7 @@
       </w:rPr>
     </w:lvl>
   </w:abstractNum>
-  <w:abstractNum w:abstractNumId="18" w15:restartNumberingAfterBreak="0">
+  <w:abstractNum w:abstractNumId="23" w15:restartNumberingAfterBreak="0">
     <w:nsid w:val="7A433106"/>
     <w:multiLevelType w:val="hybridMultilevel"/>
     <w:tmpl w:val="0602D96C"/>
@@ -3004,16 +6842,16 @@
     </w:lvl>
   </w:abstractNum>
   <w:num w:numId="1">
+    <w:abstractNumId w:val="23"/>
+  </w:num>
+  <w:num w:numId="2">
     <w:abstractNumId w:val="18"/>
   </w:num>
-  <w:num w:numId="2">
-    <w:abstractNumId w:val="13"/>
-  </w:num>
   <w:num w:numId="3">
-    <w:abstractNumId w:val="12"/>
+    <w:abstractNumId w:val="15"/>
   </w:num>
   <w:num w:numId="4">
-    <w:abstractNumId w:val="15"/>
+    <w:abstractNumId w:val="20"/>
   </w:num>
   <w:num w:numId="5">
     <w:abstractNumId w:val="5"/>
@@ -3022,10 +6860,10 @@
     <w:abstractNumId w:val="0"/>
   </w:num>
   <w:num w:numId="7">
-    <w:abstractNumId w:val="17"/>
+    <w:abstractNumId w:val="22"/>
   </w:num>
   <w:num w:numId="8">
-    <w:abstractNumId w:val="9"/>
+    <w:abstractNumId w:val="10"/>
   </w:num>
   <w:num w:numId="9">
     <w:abstractNumId w:val="4"/>
@@ -3034,13 +6872,13 @@
     <w:abstractNumId w:val="8"/>
   </w:num>
   <w:num w:numId="11">
-    <w:abstractNumId w:val="16"/>
+    <w:abstractNumId w:val="21"/>
   </w:num>
   <w:num w:numId="12">
     <w:abstractNumId w:val="6"/>
   </w:num>
   <w:num w:numId="13">
-    <w:abstractNumId w:val="14"/>
+    <w:abstractNumId w:val="19"/>
   </w:num>
   <w:num w:numId="14">
     <w:abstractNumId w:val="2"/>
@@ -3049,22 +6887,37 @@
     <w:abstractNumId w:val="3"/>
   </w:num>
   <w:num w:numId="16">
-    <w:abstractNumId w:val="11"/>
+    <w:abstractNumId w:val="14"/>
   </w:num>
   <w:num w:numId="17">
     <w:abstractNumId w:val="7"/>
   </w:num>
   <w:num w:numId="18">
-    <w:abstractNumId w:val="10"/>
+    <w:abstractNumId w:val="11"/>
   </w:num>
   <w:num w:numId="19">
     <w:abstractNumId w:val="1"/>
+  </w:num>
+  <w:num w:numId="20">
+    <w:abstractNumId w:val="13"/>
+  </w:num>
+  <w:num w:numId="21">
+    <w:abstractNumId w:val="16"/>
+  </w:num>
+  <w:num w:numId="22">
+    <w:abstractNumId w:val="12"/>
+  </w:num>
+  <w:num w:numId="23">
+    <w:abstractNumId w:val="9"/>
+  </w:num>
+  <w:num w:numId="24">
+    <w:abstractNumId w:val="17"/>
   </w:num>
 </w:numbering>
 </file>
 
 <file path=word/styles.xml><?xml version="1.0" encoding="utf-8"?>
-<w:styles xmlns:mc="http://schemas.openxmlformats.org/markup-compatibility/2006" xmlns:r="http://schemas.openxmlformats.org/officeDocument/2006/relationships" xmlns:w="http://schemas.openxmlformats.org/wordprocessingml/2006/main" xmlns:w14="http://schemas.microsoft.com/office/word/2010/wordml" xmlns:w15="http://schemas.microsoft.com/office/word/2012/wordml" mc:Ignorable="w14 w15">
+<w:styles xmlns:mc="http://schemas.openxmlformats.org/markup-compatibility/2006" xmlns:r="http://schemas.openxmlformats.org/officeDocument/2006/relationships" xmlns:w="http://schemas.openxmlformats.org/wordprocessingml/2006/main" xmlns:w14="http://schemas.microsoft.com/office/word/2010/wordml" xmlns:w15="http://schemas.microsoft.com/office/word/2012/wordml" xmlns:w16se="http://schemas.microsoft.com/office/word/2015/wordml/symex" mc:Ignorable="w14 w15 w16se">
   <w:docDefaults>
     <w:rPrDefault>
       <w:rPr>
@@ -3481,6 +7334,7 @@
   <w:style w:type="character" w:default="1" w:styleId="DefaultParagraphFont">
     <w:name w:val="Default Paragraph Font"/>
     <w:uiPriority w:val="1"/>
+    <w:semiHidden/>
     <w:unhideWhenUsed/>
   </w:style>
   <w:style w:type="table" w:default="1" w:styleId="TableNormal">

</xml_diff>